<commit_message>
Agent beats Random !
</commit_message>
<xml_diff>
--- a/Love Letter - Project Report.docx
+++ b/Love Letter - Project Report.docx
@@ -104,16 +104,7 @@
                                         <w:sz w:val="32"/>
                                         <w:szCs w:val="32"/>
                                       </w:rPr>
-                                      <w:t>Nicholas Walters</w:t>
-                                    </w:r>
-                                    <w:r>
-                                      <w:rPr>
-                                        <w:i/>
-                                        <w:color w:val="262626" w:themeColor="text1" w:themeTint="D9"/>
-                                        <w:sz w:val="32"/>
-                                        <w:szCs w:val="32"/>
-                                      </w:rPr>
-                                      <w:t xml:space="preserve">, and </w:t>
+                                      <w:t>Nicholas Walters, and</w:t>
                                     </w:r>
                                   </w:p>
                                 </w:sdtContent>
@@ -258,16 +249,7 @@
                                   <w:sz w:val="32"/>
                                   <w:szCs w:val="32"/>
                                 </w:rPr>
-                                <w:t>Nicholas Walters</w:t>
-                              </w:r>
-                              <w:r>
-                                <w:rPr>
-                                  <w:i/>
-                                  <w:color w:val="262626" w:themeColor="text1" w:themeTint="D9"/>
-                                  <w:sz w:val="32"/>
-                                  <w:szCs w:val="32"/>
-                                </w:rPr>
-                                <w:t xml:space="preserve">, and </w:t>
+                                <w:t>Nicholas Walters, and</w:t>
                               </w:r>
                             </w:p>
                           </w:sdtContent>
@@ -1242,17 +1224,7 @@
           <w:sz w:val="24"/>
           <w:szCs w:val="24"/>
         </w:rPr>
-        <w:t>necessarily</w:t>
-      </w:r>
-      <w:bookmarkStart w:id="0" w:name="_GoBack"/>
-      <w:bookmarkEnd w:id="0"/>
-      <w:r>
-        <w:rPr>
-          <w:rFonts w:ascii="Dotum" w:eastAsia="Dotum" w:hAnsi="Dotum"/>
-          <w:sz w:val="24"/>
-          <w:szCs w:val="24"/>
-        </w:rPr>
-        <w:t xml:space="preserve"> </w:t>
+        <w:t xml:space="preserve">necessarily </w:t>
       </w:r>
       <w:r>
         <w:rPr>
@@ -1295,9 +1267,7 @@
         </w:rPr>
         <w:t>Rule Based Approach</w:t>
       </w:r>
-    </w:p>
-    <w:p>
-      <w:pPr>
+      <w:r>
         <w:rPr>
           <w:rFonts w:ascii="Dotum" w:eastAsia="Dotum" w:hAnsi="Dotum"/>
           <w:b/>
@@ -1305,14 +1275,516 @@
           <w:sz w:val="24"/>
           <w:szCs w:val="24"/>
         </w:rPr>
-      </w:pPr>
-    </w:p>
-    <w:p>
-      <w:pPr>
-        <w:rPr>
-          <w:rFonts w:ascii="Dotum" w:eastAsia="Dotum" w:hAnsi="Dotum"/>
-          <w:b/>
-          <w:bCs/>
+        <w:t xml:space="preserve"> (Simple Reflex)</w:t>
+      </w:r>
+    </w:p>
+    <w:p>
+      <w:pPr>
+        <w:rPr>
+          <w:rFonts w:ascii="Dotum" w:eastAsia="Dotum" w:hAnsi="Dotum"/>
+          <w:sz w:val="24"/>
+          <w:szCs w:val="24"/>
+        </w:rPr>
+      </w:pPr>
+      <w:r>
+        <w:rPr>
+          <w:rFonts w:ascii="Dotum" w:eastAsia="Dotum" w:hAnsi="Dotum"/>
+          <w:sz w:val="24"/>
+          <w:szCs w:val="24"/>
+        </w:rPr>
+        <w:t>Makes pre-defined decisions based on a set of rules to follow, depending on the game state/situation. If the game is in the favour of the agent, where it knows another players card, or it can guess another player unseen card with high probability, it will execute that decision.</w:t>
+      </w:r>
+    </w:p>
+    <w:p>
+      <w:pPr>
+        <w:rPr>
+          <w:rFonts w:ascii="Dotum" w:eastAsia="Dotum" w:hAnsi="Dotum"/>
+          <w:sz w:val="24"/>
+          <w:szCs w:val="24"/>
+        </w:rPr>
+      </w:pPr>
+      <w:r>
+        <w:rPr>
+          <w:rFonts w:ascii="Dotum" w:eastAsia="Dotum" w:hAnsi="Dotum"/>
+          <w:sz w:val="24"/>
+          <w:szCs w:val="24"/>
+        </w:rPr>
+        <w:t>Epistemic logic is useful and not infeasible in this case, because this game has a high amount of uncertainty. Predicting other people’s cards, and then trying to eliminate them based on their card is a good rule for the game.</w:t>
+      </w:r>
+    </w:p>
+    <w:p>
+      <w:pPr>
+        <w:rPr>
+          <w:rFonts w:ascii="Dotum" w:eastAsia="Dotum" w:hAnsi="Dotum"/>
+          <w:sz w:val="24"/>
+          <w:szCs w:val="24"/>
+        </w:rPr>
+      </w:pPr>
+      <w:r>
+        <w:rPr>
+          <w:rFonts w:ascii="Dotum" w:eastAsia="Dotum" w:hAnsi="Dotum"/>
+          <w:sz w:val="24"/>
+          <w:szCs w:val="24"/>
+        </w:rPr>
+        <w:t>The agent has been given a set of rules to follow, which upon playing a card, will retain the highest value card in the hand as possible, and using the effects of the smaller card. The agent will try to aim for the highest value hand before the end of the game, and the secondary objectives given will be to eliminate other players so that they can’t get to the princess first. To do this, the agent will make use of the seen and played cards (in the discarded stack)</w:t>
+      </w:r>
+    </w:p>
+    <w:p>
+      <w:pPr>
+        <w:rPr>
+          <w:rFonts w:ascii="Dotum" w:eastAsia="Dotum" w:hAnsi="Dotum"/>
+          <w:sz w:val="24"/>
+          <w:szCs w:val="24"/>
+        </w:rPr>
+      </w:pPr>
+      <w:r>
+        <w:rPr>
+          <w:rFonts w:ascii="Dotum" w:eastAsia="Dotum" w:hAnsi="Dotum"/>
+          <w:sz w:val="24"/>
+          <w:szCs w:val="24"/>
+        </w:rPr>
+        <w:t>Thus, the agent has been given a set of obligations and goals (make it to the end of the game without being eliminated, using the highest card in hand). With the belief that if the agent has a higher value hand then it will win (if two cards, discard the smaller value) and secondary intentions being the elimination of other players and not oneself (by the known card, or highest probable card strategy)</w:t>
+      </w:r>
+    </w:p>
+    <w:p>
+      <w:pPr>
+        <w:rPr>
+          <w:rFonts w:ascii="Dotum" w:eastAsia="Dotum" w:hAnsi="Dotum"/>
+          <w:sz w:val="24"/>
+          <w:szCs w:val="24"/>
+        </w:rPr>
+      </w:pPr>
+    </w:p>
+    <w:p>
+      <w:pPr>
+        <w:rPr>
+          <w:rFonts w:ascii="Dotum" w:eastAsia="Dotum" w:hAnsi="Dotum"/>
+          <w:sz w:val="24"/>
+          <w:szCs w:val="24"/>
+        </w:rPr>
+      </w:pPr>
+    </w:p>
+    <w:p>
+      <w:pPr>
+        <w:rPr>
+          <w:rFonts w:ascii="Dotum" w:eastAsia="Dotum" w:hAnsi="Dotum"/>
+          <w:sz w:val="24"/>
+          <w:szCs w:val="24"/>
+        </w:rPr>
+      </w:pPr>
+    </w:p>
+    <w:p>
+      <w:pPr>
+        <w:rPr>
+          <w:rFonts w:ascii="Dotum" w:eastAsia="Dotum" w:hAnsi="Dotum"/>
+          <w:sz w:val="24"/>
+          <w:szCs w:val="24"/>
+        </w:rPr>
+      </w:pPr>
+      <w:r>
+        <w:rPr>
+          <w:rFonts w:ascii="Dotum" w:eastAsia="Dotum" w:hAnsi="Dotum"/>
+          <w:sz w:val="24"/>
+          <w:szCs w:val="24"/>
+        </w:rPr>
+        <w:lastRenderedPageBreak/>
+        <w:t xml:space="preserve">As this game </w:t>
+      </w:r>
+      <w:r>
+        <w:rPr>
+          <w:rFonts w:ascii="Dotum" w:eastAsia="Dotum" w:hAnsi="Dotum"/>
+          <w:sz w:val="24"/>
+          <w:szCs w:val="24"/>
+        </w:rPr>
+        <w:t>has</w:t>
+      </w:r>
+      <w:r>
+        <w:rPr>
+          <w:rFonts w:ascii="Dotum" w:eastAsia="Dotum" w:hAnsi="Dotum"/>
+          <w:sz w:val="24"/>
+          <w:szCs w:val="24"/>
+        </w:rPr>
+        <w:t xml:space="preserve"> incomplete information, </w:t>
+      </w:r>
+      <w:r>
+        <w:rPr>
+          <w:rFonts w:ascii="Dotum" w:eastAsia="Dotum" w:hAnsi="Dotum"/>
+          <w:sz w:val="24"/>
+          <w:szCs w:val="24"/>
+        </w:rPr>
+        <w:t>this</w:t>
+      </w:r>
+      <w:r>
+        <w:rPr>
+          <w:rFonts w:ascii="Dotum" w:eastAsia="Dotum" w:hAnsi="Dotum"/>
+          <w:sz w:val="24"/>
+          <w:szCs w:val="24"/>
+        </w:rPr>
+        <w:t xml:space="preserve"> agent will use epistemic logic to determine the cards belonging to other players. </w:t>
+      </w:r>
+    </w:p>
+    <w:p>
+      <w:pPr>
+        <w:rPr>
+          <w:rFonts w:ascii="Dotum" w:eastAsia="Dotum" w:hAnsi="Dotum"/>
+          <w:sz w:val="24"/>
+          <w:szCs w:val="24"/>
+        </w:rPr>
+      </w:pPr>
+      <w:r>
+        <w:rPr>
+          <w:rFonts w:ascii="Dotum" w:eastAsia="Dotum" w:hAnsi="Dotum"/>
+          <w:sz w:val="24"/>
+          <w:szCs w:val="24"/>
+        </w:rPr>
+        <w:t>When playing ‘Love Letter’ there are a number of rules/strategies that people unconsciously follow when playing the game:</w:t>
+      </w:r>
+    </w:p>
+    <w:p>
+      <w:pPr>
+        <w:pStyle w:val="ListParagraph"/>
+        <w:numPr>
+          <w:ilvl w:val="0"/>
+          <w:numId w:val="1"/>
+        </w:numPr>
+        <w:rPr>
+          <w:rFonts w:ascii="Dotum" w:eastAsia="Dotum" w:hAnsi="Dotum"/>
+          <w:sz w:val="24"/>
+          <w:szCs w:val="24"/>
+        </w:rPr>
+      </w:pPr>
+      <w:r>
+        <w:rPr>
+          <w:rFonts w:ascii="Dotum" w:eastAsia="Dotum" w:hAnsi="Dotum"/>
+          <w:sz w:val="24"/>
+          <w:szCs w:val="24"/>
+        </w:rPr>
+        <w:t>Discard/Play the lower value cards, and keep the higher value ones until the end of the round</w:t>
+      </w:r>
+    </w:p>
+    <w:p>
+      <w:pPr>
+        <w:pStyle w:val="ListParagraph"/>
+        <w:numPr>
+          <w:ilvl w:val="0"/>
+          <w:numId w:val="1"/>
+        </w:numPr>
+        <w:rPr>
+          <w:rFonts w:ascii="Dotum" w:eastAsia="Dotum" w:hAnsi="Dotum"/>
+          <w:sz w:val="24"/>
+          <w:szCs w:val="24"/>
+        </w:rPr>
+      </w:pPr>
+      <w:r>
+        <w:rPr>
+          <w:rFonts w:ascii="Dotum" w:eastAsia="Dotum" w:hAnsi="Dotum"/>
+          <w:sz w:val="24"/>
+          <w:szCs w:val="24"/>
+        </w:rPr>
+        <w:t>If the player has seen another person’s card and know</w:t>
+      </w:r>
+      <w:r>
+        <w:rPr>
+          <w:rFonts w:ascii="Dotum" w:eastAsia="Dotum" w:hAnsi="Dotum"/>
+          <w:sz w:val="24"/>
+          <w:szCs w:val="24"/>
+        </w:rPr>
+        <w:t>s</w:t>
+      </w:r>
+      <w:r>
+        <w:rPr>
+          <w:rFonts w:ascii="Dotum" w:eastAsia="Dotum" w:hAnsi="Dotum"/>
+          <w:sz w:val="24"/>
+          <w:szCs w:val="24"/>
+        </w:rPr>
+        <w:t xml:space="preserve"> their card value, you can play a guard or baron and try to eliminate them</w:t>
+      </w:r>
+    </w:p>
+    <w:p>
+      <w:pPr>
+        <w:pStyle w:val="ListParagraph"/>
+        <w:numPr>
+          <w:ilvl w:val="0"/>
+          <w:numId w:val="1"/>
+        </w:numPr>
+        <w:rPr>
+          <w:rFonts w:ascii="Dotum" w:eastAsia="Dotum" w:hAnsi="Dotum"/>
+          <w:sz w:val="24"/>
+          <w:szCs w:val="24"/>
+        </w:rPr>
+      </w:pPr>
+      <w:r>
+        <w:rPr>
+          <w:rFonts w:ascii="Dotum" w:eastAsia="Dotum" w:hAnsi="Dotum"/>
+          <w:sz w:val="24"/>
+          <w:szCs w:val="24"/>
+        </w:rPr>
+        <w:t xml:space="preserve">When taking an un-informed guess using a guard, count the discarded guard deck, and find the </w:t>
+      </w:r>
+      <w:r>
+        <w:rPr>
+          <w:rFonts w:ascii="Dotum" w:eastAsia="Dotum" w:hAnsi="Dotum"/>
+          <w:sz w:val="24"/>
+          <w:szCs w:val="24"/>
+        </w:rPr>
+        <w:t>card</w:t>
+      </w:r>
+      <w:r>
+        <w:rPr>
+          <w:rFonts w:ascii="Dotum" w:eastAsia="Dotum" w:hAnsi="Dotum"/>
+          <w:sz w:val="24"/>
+          <w:szCs w:val="24"/>
+        </w:rPr>
+        <w:t xml:space="preserve"> which has been played least and has the greatest number of cards left</w:t>
+      </w:r>
+      <w:r>
+        <w:rPr>
+          <w:rFonts w:ascii="Dotum" w:eastAsia="Dotum" w:hAnsi="Dotum"/>
+          <w:sz w:val="24"/>
+          <w:szCs w:val="24"/>
+        </w:rPr>
+        <w:t xml:space="preserve"> (i.e. greatest number of unseen cards)</w:t>
+      </w:r>
+      <w:r>
+        <w:rPr>
+          <w:rFonts w:ascii="Dotum" w:eastAsia="Dotum" w:hAnsi="Dotum"/>
+          <w:sz w:val="24"/>
+          <w:szCs w:val="24"/>
+        </w:rPr>
+        <w:t>.</w:t>
+      </w:r>
+    </w:p>
+    <w:p>
+      <w:pPr>
+        <w:pStyle w:val="ListParagraph"/>
+        <w:numPr>
+          <w:ilvl w:val="0"/>
+          <w:numId w:val="1"/>
+        </w:numPr>
+        <w:rPr>
+          <w:rFonts w:ascii="Dotum" w:eastAsia="Dotum" w:hAnsi="Dotum"/>
+          <w:sz w:val="24"/>
+          <w:szCs w:val="24"/>
+        </w:rPr>
+      </w:pPr>
+      <w:r>
+        <w:rPr>
+          <w:rFonts w:ascii="Dotum" w:eastAsia="Dotum" w:hAnsi="Dotum"/>
+          <w:sz w:val="24"/>
+          <w:szCs w:val="24"/>
+        </w:rPr>
+        <w:t>If you know that another player has a high value card, use prince on them to make them discard theirs. If you have a low value hand, then discard your deck.</w:t>
+      </w:r>
+    </w:p>
+    <w:p>
+      <w:pPr>
+        <w:pStyle w:val="ListParagraph"/>
+        <w:numPr>
+          <w:ilvl w:val="0"/>
+          <w:numId w:val="1"/>
+        </w:numPr>
+        <w:rPr>
+          <w:rFonts w:ascii="Dotum" w:eastAsia="Dotum" w:hAnsi="Dotum"/>
+          <w:sz w:val="24"/>
+          <w:szCs w:val="24"/>
+        </w:rPr>
+      </w:pPr>
+      <w:r>
+        <w:rPr>
+          <w:rFonts w:ascii="Dotum" w:eastAsia="Dotum" w:hAnsi="Dotum"/>
+          <w:sz w:val="24"/>
+          <w:szCs w:val="24"/>
+        </w:rPr>
+        <w:t>If a player has played a countess, then most likely (not always) they have a prince or king. Choose prince because there are two in the deck (king only 1)</w:t>
+      </w:r>
+    </w:p>
+    <w:p>
+      <w:pPr>
+        <w:rPr>
+          <w:rFonts w:ascii="Dotum" w:eastAsia="Dotum" w:hAnsi="Dotum"/>
+          <w:sz w:val="24"/>
+          <w:szCs w:val="24"/>
+        </w:rPr>
+      </w:pPr>
+    </w:p>
+    <w:p>
+      <w:pPr>
+        <w:rPr>
+          <w:rFonts w:ascii="Dotum" w:eastAsia="Dotum" w:hAnsi="Dotum"/>
+          <w:sz w:val="24"/>
+          <w:szCs w:val="24"/>
+        </w:rPr>
+      </w:pPr>
+      <w:r>
+        <w:rPr>
+          <w:rFonts w:ascii="Dotum" w:eastAsia="Dotum" w:hAnsi="Dotum"/>
+          <w:sz w:val="24"/>
+          <w:szCs w:val="24"/>
+        </w:rPr>
+        <w:t>The above strategies were used in the implementation of this rule based, reflex agent.</w:t>
+      </w:r>
+    </w:p>
+    <w:p>
+      <w:pPr>
+        <w:rPr>
+          <w:rFonts w:ascii="Dotum" w:eastAsia="Dotum" w:hAnsi="Dotum"/>
+          <w:sz w:val="24"/>
+          <w:szCs w:val="24"/>
+        </w:rPr>
+      </w:pPr>
+      <w:r>
+        <w:rPr>
+          <w:rFonts w:ascii="Dotum" w:eastAsia="Dotum" w:hAnsi="Dotum"/>
+          <w:sz w:val="24"/>
+          <w:szCs w:val="24"/>
+        </w:rPr>
+        <w:t xml:space="preserve">It is easy to see that This technique of </w:t>
+      </w:r>
+      <w:r>
+        <w:rPr>
+          <w:rFonts w:ascii="Dotum" w:eastAsia="Dotum" w:hAnsi="Dotum"/>
+          <w:sz w:val="24"/>
+          <w:szCs w:val="24"/>
+        </w:rPr>
+        <w:t>rule-based</w:t>
+      </w:r>
+      <w:r>
+        <w:rPr>
+          <w:rFonts w:ascii="Dotum" w:eastAsia="Dotum" w:hAnsi="Dotum"/>
+          <w:sz w:val="24"/>
+          <w:szCs w:val="24"/>
+        </w:rPr>
+        <w:t xml:space="preserve"> decision was chosen because there are not many other ways to have an edge/advantage in this game</w:t>
+      </w:r>
+      <w:r>
+        <w:rPr>
+          <w:rFonts w:ascii="Dotum" w:eastAsia="Dotum" w:hAnsi="Dotum"/>
+          <w:sz w:val="24"/>
+          <w:szCs w:val="24"/>
+        </w:rPr>
+        <w:t>. The only advantages gained may be in the case</w:t>
+      </w:r>
+      <w:r>
+        <w:rPr>
+          <w:rFonts w:ascii="Dotum" w:eastAsia="Dotum" w:hAnsi="Dotum"/>
+          <w:sz w:val="24"/>
+          <w:szCs w:val="24"/>
+        </w:rPr>
+        <w:t xml:space="preserve"> where you can remember the cards already played </w:t>
+      </w:r>
+      <w:r>
+        <w:rPr>
+          <w:rFonts w:ascii="Dotum" w:eastAsia="Dotum" w:hAnsi="Dotum"/>
+          <w:sz w:val="24"/>
+          <w:szCs w:val="24"/>
+        </w:rPr>
+        <w:t xml:space="preserve">(card counting) </w:t>
+      </w:r>
+      <w:r>
+        <w:rPr>
+          <w:rFonts w:ascii="Dotum" w:eastAsia="Dotum" w:hAnsi="Dotum"/>
+          <w:sz w:val="24"/>
+          <w:szCs w:val="24"/>
+        </w:rPr>
+        <w:t>and guess a probability</w:t>
+      </w:r>
+      <w:r>
+        <w:rPr>
+          <w:rFonts w:ascii="Dotum" w:eastAsia="Dotum" w:hAnsi="Dotum"/>
+          <w:sz w:val="24"/>
+          <w:szCs w:val="24"/>
+        </w:rPr>
+        <w:t>/</w:t>
+      </w:r>
+      <w:r>
+        <w:rPr>
+          <w:rFonts w:ascii="Dotum" w:eastAsia="Dotum" w:hAnsi="Dotum"/>
+          <w:sz w:val="24"/>
+          <w:szCs w:val="24"/>
+        </w:rPr>
+        <w:t xml:space="preserve">take into consideration the seen cards (using the </w:t>
+      </w:r>
+      <w:bookmarkStart w:id="0" w:name="_GoBack"/>
+      <w:bookmarkEnd w:id="0"/>
+      <w:r>
+        <w:rPr>
+          <w:rFonts w:ascii="Dotum" w:eastAsia="Dotum" w:hAnsi="Dotum"/>
+          <w:sz w:val="24"/>
+          <w:szCs w:val="24"/>
+        </w:rPr>
+        <w:t>priest).</w:t>
+      </w:r>
+    </w:p>
+    <w:p>
+      <w:pPr>
+        <w:rPr>
+          <w:rFonts w:ascii="Dotum" w:eastAsia="Dotum" w:hAnsi="Dotum"/>
+          <w:sz w:val="24"/>
+          <w:szCs w:val="24"/>
+        </w:rPr>
+      </w:pPr>
+      <w:r>
+        <w:rPr>
+          <w:rFonts w:ascii="Dotum" w:eastAsia="Dotum" w:hAnsi="Dotum"/>
+          <w:sz w:val="24"/>
+          <w:szCs w:val="24"/>
+        </w:rPr>
+        <w:t xml:space="preserve">This </w:t>
+      </w:r>
+      <w:r>
+        <w:rPr>
+          <w:rFonts w:ascii="Dotum" w:eastAsia="Dotum" w:hAnsi="Dotum"/>
+          <w:sz w:val="24"/>
+          <w:szCs w:val="24"/>
+        </w:rPr>
+        <w:t xml:space="preserve">implemented </w:t>
+      </w:r>
+      <w:r>
+        <w:rPr>
+          <w:rFonts w:ascii="Dotum" w:eastAsia="Dotum" w:hAnsi="Dotum"/>
+          <w:sz w:val="24"/>
+          <w:szCs w:val="24"/>
+        </w:rPr>
+        <w:t xml:space="preserve">agent </w:t>
+      </w:r>
+      <w:r>
+        <w:rPr>
+          <w:rFonts w:ascii="Dotum" w:eastAsia="Dotum" w:hAnsi="Dotum"/>
+          <w:sz w:val="24"/>
+          <w:szCs w:val="24"/>
+        </w:rPr>
+        <w:t xml:space="preserve">makes use </w:t>
+      </w:r>
+      <w:r>
+        <w:rPr>
+          <w:rFonts w:ascii="Dotum" w:eastAsia="Dotum" w:hAnsi="Dotum"/>
+          <w:sz w:val="24"/>
+          <w:szCs w:val="24"/>
+        </w:rPr>
+        <w:t>of these strategies and can make informed decisions based on memory. It will also follow other important logical rules like comparing the drawn card and hand card and keeping the higher value one (something which a random agent can’t do).</w:t>
+      </w:r>
+      <w:r>
+        <w:rPr>
+          <w:rFonts w:ascii="Dotum" w:eastAsia="Dotum" w:hAnsi="Dotum"/>
+          <w:sz w:val="24"/>
+          <w:szCs w:val="24"/>
+        </w:rPr>
+        <w:t xml:space="preserve"> This strategy is superior to the random agent, as it can understand the current state of the world. The scope of observation from the random agent is within its own cards, but the rule-based strategy expands the scope outside towards the observations of other players.</w:t>
+      </w:r>
+    </w:p>
+    <w:p>
+      <w:pPr>
+        <w:rPr>
+          <w:rFonts w:ascii="Dotum" w:eastAsia="Dotum" w:hAnsi="Dotum"/>
+          <w:sz w:val="24"/>
+          <w:szCs w:val="24"/>
+        </w:rPr>
+      </w:pPr>
+    </w:p>
+    <w:p>
+      <w:pPr>
+        <w:rPr>
+          <w:rFonts w:ascii="Dotum" w:eastAsia="Dotum" w:hAnsi="Dotum"/>
           <w:sz w:val="24"/>
           <w:szCs w:val="24"/>
         </w:rPr>
@@ -1339,63 +1811,513 @@
           <w:sz w:val="24"/>
           <w:szCs w:val="24"/>
         </w:rPr>
-        <w:t>Mini-Max Determinisation</w:t>
-      </w:r>
-    </w:p>
-    <w:p>
-      <w:pPr>
-        <w:rPr>
-          <w:rFonts w:ascii="Dotum" w:eastAsia="Dotum" w:hAnsi="Dotum"/>
-          <w:b/>
-          <w:bCs/>
-          <w:sz w:val="24"/>
-          <w:szCs w:val="24"/>
-        </w:rPr>
-      </w:pPr>
-    </w:p>
-    <w:p>
-      <w:pPr>
-        <w:rPr>
-          <w:rFonts w:ascii="Dotum" w:eastAsia="Dotum" w:hAnsi="Dotum"/>
-          <w:b/>
-          <w:bCs/>
-          <w:sz w:val="24"/>
-          <w:szCs w:val="24"/>
-        </w:rPr>
-      </w:pPr>
-    </w:p>
-    <w:p>
-      <w:pPr>
-        <w:pBdr>
-          <w:bottom w:val="single" w:sz="4" w:space="1" w:color="auto"/>
-        </w:pBdr>
-        <w:rPr>
-          <w:rFonts w:ascii="Dotum" w:eastAsia="Dotum" w:hAnsi="Dotum"/>
-          <w:b/>
-          <w:bCs/>
-          <w:sz w:val="24"/>
-          <w:szCs w:val="24"/>
-        </w:rPr>
-      </w:pPr>
-      <w:r>
-        <w:rPr>
-          <w:rFonts w:ascii="Dotum" w:eastAsia="Dotum" w:hAnsi="Dotum"/>
-          <w:b/>
-          <w:bCs/>
-          <w:sz w:val="24"/>
-          <w:szCs w:val="24"/>
-        </w:rPr>
-        <w:t>Monte-Carlo Tree Search (MCTS – Incomplete Information)</w:t>
-      </w:r>
-    </w:p>
-    <w:p>
-      <w:pPr>
-        <w:rPr>
-          <w:rFonts w:ascii="Dotum" w:eastAsia="Dotum" w:hAnsi="Dotum"/>
-          <w:sz w:val="24"/>
-          <w:szCs w:val="24"/>
-        </w:rPr>
-      </w:pPr>
+        <w:lastRenderedPageBreak/>
+        <w:t>Monte-Carlo Tree Search (MCTS)</w:t>
+      </w:r>
+    </w:p>
+    <w:p>
+      <w:pPr>
+        <w:rPr>
+          <w:rFonts w:ascii="Dotum" w:eastAsia="Dotum" w:hAnsi="Dotum"/>
+          <w:sz w:val="24"/>
+          <w:szCs w:val="24"/>
+        </w:rPr>
+      </w:pPr>
+      <w:r>
+        <w:rPr>
+          <w:rFonts w:ascii="Dotum" w:eastAsia="Dotum" w:hAnsi="Dotum"/>
+          <w:sz w:val="24"/>
+          <w:szCs w:val="24"/>
+        </w:rPr>
+        <w:t xml:space="preserve">MCTS </w:t>
+      </w:r>
+      <w:r>
+        <w:rPr>
+          <w:rFonts w:ascii="Dotum" w:eastAsia="Dotum" w:hAnsi="Dotum"/>
+          <w:sz w:val="24"/>
+          <w:szCs w:val="24"/>
+        </w:rPr>
+        <w:t>is a heuristic based algorithm which expands the nodes which have the highest probability of returning a good outcome first (but also explores other possibilities that don’t look favourable).</w:t>
+      </w:r>
+      <w:r>
+        <w:rPr>
+          <w:rFonts w:ascii="Dotum" w:eastAsia="Dotum" w:hAnsi="Dotum"/>
+          <w:sz w:val="24"/>
+          <w:szCs w:val="24"/>
+        </w:rPr>
+        <w:t xml:space="preserve"> M</w:t>
+      </w:r>
+      <w:r>
+        <w:rPr>
+          <w:rFonts w:ascii="Dotum" w:eastAsia="Dotum" w:hAnsi="Dotum"/>
+          <w:sz w:val="24"/>
+          <w:szCs w:val="24"/>
+        </w:rPr>
+        <w:t>CTS</w:t>
+      </w:r>
+      <w:r>
+        <w:rPr>
+          <w:rFonts w:ascii="Dotum" w:eastAsia="Dotum" w:hAnsi="Dotum"/>
+          <w:sz w:val="24"/>
+          <w:szCs w:val="24"/>
+        </w:rPr>
+        <w:t xml:space="preserve"> involves Selection, Expansion and Simulation (and Backpropagation).</w:t>
+      </w:r>
+    </w:p>
+    <w:p>
+      <w:pPr>
+        <w:rPr>
+          <w:rFonts w:ascii="Dotum" w:eastAsia="Dotum" w:hAnsi="Dotum"/>
+          <w:sz w:val="24"/>
+          <w:szCs w:val="24"/>
+        </w:rPr>
+      </w:pPr>
+      <w:r>
+        <w:rPr>
+          <w:rFonts w:ascii="Dotum" w:eastAsia="Dotum" w:hAnsi="Dotum"/>
+          <w:sz w:val="24"/>
+          <w:szCs w:val="24"/>
+        </w:rPr>
+        <w:t xml:space="preserve">A node is traversed from the root node to a leaf node, the child (move in Game) that maximises the UCB1 formula is selected. </w:t>
+      </w:r>
+    </w:p>
+    <w:p>
+      <w:pPr>
+        <w:rPr>
+          <w:rFonts w:ascii="Dotum" w:eastAsia="Dotum" w:hAnsi="Dotum"/>
+        </w:rPr>
+      </w:pPr>
+      <m:oMathPara>
+        <m:oMath>
+          <m:r>
+            <w:rPr>
+              <w:rFonts w:ascii="Cambria Math" w:hAnsi="Cambria Math"/>
+            </w:rPr>
+            <m:t>UCB1</m:t>
+          </m:r>
+          <m:d>
+            <m:dPr>
+              <m:ctrlPr>
+                <w:rPr>
+                  <w:rFonts w:ascii="Cambria Math" w:hAnsi="Cambria Math"/>
+                  <w:i/>
+                </w:rPr>
+              </m:ctrlPr>
+            </m:dPr>
+            <m:e>
+              <m:sSub>
+                <m:sSubPr>
+                  <m:ctrlPr>
+                    <w:rPr>
+                      <w:rFonts w:ascii="Cambria Math" w:hAnsi="Cambria Math"/>
+                      <w:i/>
+                    </w:rPr>
+                  </m:ctrlPr>
+                </m:sSubPr>
+                <m:e>
+                  <m:r>
+                    <w:rPr>
+                      <w:rFonts w:ascii="Cambria Math" w:hAnsi="Cambria Math"/>
+                    </w:rPr>
+                    <m:t>S</m:t>
+                  </m:r>
+                </m:e>
+                <m:sub>
+                  <m:r>
+                    <w:rPr>
+                      <w:rFonts w:ascii="Cambria Math" w:hAnsi="Cambria Math"/>
+                    </w:rPr>
+                    <m:t>i</m:t>
+                  </m:r>
+                </m:sub>
+              </m:sSub>
+            </m:e>
+          </m:d>
+          <m:r>
+            <w:rPr>
+              <w:rFonts w:ascii="Cambria Math" w:hAnsi="Cambria Math"/>
+            </w:rPr>
+            <m:t xml:space="preserve">= </m:t>
+          </m:r>
+          <m:acc>
+            <m:accPr>
+              <m:chr m:val="̅"/>
+              <m:ctrlPr>
+                <w:rPr>
+                  <w:rFonts w:ascii="Cambria Math" w:hAnsi="Cambria Math"/>
+                  <w:i/>
+                </w:rPr>
+              </m:ctrlPr>
+            </m:accPr>
+            <m:e>
+              <m:sSub>
+                <m:sSubPr>
+                  <m:ctrlPr>
+                    <w:rPr>
+                      <w:rFonts w:ascii="Cambria Math" w:hAnsi="Cambria Math"/>
+                      <w:i/>
+                    </w:rPr>
+                  </m:ctrlPr>
+                </m:sSubPr>
+                <m:e>
+                  <m:r>
+                    <w:rPr>
+                      <w:rFonts w:ascii="Cambria Math" w:hAnsi="Cambria Math"/>
+                    </w:rPr>
+                    <m:t>V</m:t>
+                  </m:r>
+                </m:e>
+                <m:sub>
+                  <m:r>
+                    <w:rPr>
+                      <w:rFonts w:ascii="Cambria Math" w:hAnsi="Cambria Math"/>
+                    </w:rPr>
+                    <m:t>i</m:t>
+                  </m:r>
+                </m:sub>
+              </m:sSub>
+            </m:e>
+          </m:acc>
+          <m:r>
+            <w:rPr>
+              <w:rFonts w:ascii="Cambria Math" w:hAnsi="Cambria Math"/>
+            </w:rPr>
+            <m:t>+c</m:t>
+          </m:r>
+          <m:rad>
+            <m:radPr>
+              <m:degHide m:val="1"/>
+              <m:ctrlPr>
+                <w:rPr>
+                  <w:rFonts w:ascii="Cambria Math" w:hAnsi="Cambria Math"/>
+                  <w:i/>
+                </w:rPr>
+              </m:ctrlPr>
+            </m:radPr>
+            <m:deg/>
+            <m:e>
+              <m:f>
+                <m:fPr>
+                  <m:ctrlPr>
+                    <w:rPr>
+                      <w:rFonts w:ascii="Cambria Math" w:hAnsi="Cambria Math"/>
+                      <w:i/>
+                    </w:rPr>
+                  </m:ctrlPr>
+                </m:fPr>
+                <m:num>
+                  <m:r>
+                    <w:rPr>
+                      <w:rFonts w:ascii="Cambria Math" w:hAnsi="Cambria Math"/>
+                    </w:rPr>
+                    <m:t>lnN</m:t>
+                  </m:r>
+                </m:num>
+                <m:den>
+                  <m:sSub>
+                    <m:sSubPr>
+                      <m:ctrlPr>
+                        <w:rPr>
+                          <w:rFonts w:ascii="Cambria Math" w:hAnsi="Cambria Math"/>
+                          <w:i/>
+                        </w:rPr>
+                      </m:ctrlPr>
+                    </m:sSubPr>
+                    <m:e>
+                      <m:r>
+                        <w:rPr>
+                          <w:rFonts w:ascii="Cambria Math" w:hAnsi="Cambria Math"/>
+                        </w:rPr>
+                        <m:t>n</m:t>
+                      </m:r>
+                    </m:e>
+                    <m:sub>
+                      <m:r>
+                        <w:rPr>
+                          <w:rFonts w:ascii="Cambria Math" w:hAnsi="Cambria Math"/>
+                        </w:rPr>
+                        <m:t>i</m:t>
+                      </m:r>
+                    </m:sub>
+                  </m:sSub>
+                </m:den>
+              </m:f>
+            </m:e>
+          </m:rad>
+        </m:oMath>
+      </m:oMathPara>
+    </w:p>
+    <w:p>
+      <w:pPr>
+        <w:spacing w:line="360" w:lineRule="auto"/>
+        <w:ind w:left="720"/>
+        <w:contextualSpacing/>
+      </w:pPr>
+      <m:oMathPara>
+        <m:oMath>
+          <m:acc>
+            <m:accPr>
+              <m:chr m:val="̅"/>
+              <m:ctrlPr>
+                <w:rPr>
+                  <w:rFonts w:ascii="Cambria Math" w:hAnsi="Cambria Math"/>
+                  <w:i/>
+                </w:rPr>
+              </m:ctrlPr>
+            </m:accPr>
+            <m:e>
+              <m:sSub>
+                <m:sSubPr>
+                  <m:ctrlPr>
+                    <w:rPr>
+                      <w:rFonts w:ascii="Cambria Math" w:hAnsi="Cambria Math"/>
+                      <w:i/>
+                    </w:rPr>
+                  </m:ctrlPr>
+                </m:sSubPr>
+                <m:e>
+                  <m:r>
+                    <w:rPr>
+                      <w:rFonts w:ascii="Cambria Math" w:hAnsi="Cambria Math"/>
+                    </w:rPr>
+                    <m:t>V</m:t>
+                  </m:r>
+                </m:e>
+                <m:sub>
+                  <m:r>
+                    <w:rPr>
+                      <w:rFonts w:ascii="Cambria Math" w:hAnsi="Cambria Math"/>
+                    </w:rPr>
+                    <m:t>i</m:t>
+                  </m:r>
+                </m:sub>
+              </m:sSub>
+            </m:e>
+          </m:acc>
+          <m:r>
+            <w:rPr>
+              <w:rFonts w:ascii="Cambria Math" w:hAnsi="Cambria Math"/>
+            </w:rPr>
+            <m:t>=average value of the current state</m:t>
+          </m:r>
+        </m:oMath>
+      </m:oMathPara>
+    </w:p>
+    <w:p>
+      <w:pPr>
+        <w:spacing w:line="360" w:lineRule="auto"/>
+        <w:ind w:left="720"/>
+        <w:contextualSpacing/>
+      </w:pPr>
+      <m:oMathPara>
+        <m:oMath>
+          <m:r>
+            <w:rPr>
+              <w:rFonts w:ascii="Cambria Math" w:hAnsi="Cambria Math"/>
+            </w:rPr>
+            <m:t>N=number of visits of the parent node</m:t>
+          </m:r>
+        </m:oMath>
+      </m:oMathPara>
+    </w:p>
+    <w:p>
+      <w:pPr>
+        <w:spacing w:line="360" w:lineRule="auto"/>
+        <w:ind w:left="720"/>
+        <w:contextualSpacing/>
+      </w:pPr>
+      <m:oMathPara>
+        <m:oMath>
+          <m:r>
+            <w:rPr>
+              <w:rFonts w:ascii="Cambria Math" w:hAnsi="Cambria Math"/>
+            </w:rPr>
+            <m:t>n=number of visits of the current node</m:t>
+          </m:r>
+        </m:oMath>
+      </m:oMathPara>
+    </w:p>
+    <w:p>
+      <w:pPr>
+        <w:spacing w:line="360" w:lineRule="auto"/>
+        <w:ind w:left="720"/>
+        <w:contextualSpacing/>
+      </w:pPr>
+      <m:oMathPara>
+        <m:oMath>
+          <m:r>
+            <w:rPr>
+              <w:rFonts w:ascii="Cambria Math" w:hAnsi="Cambria Math"/>
+            </w:rPr>
+            <m:t>c=exploration parameter</m:t>
+          </m:r>
+        </m:oMath>
+      </m:oMathPara>
+    </w:p>
+    <w:p>
+      <w:pPr>
+        <w:spacing w:line="360" w:lineRule="auto"/>
+        <w:ind w:left="720"/>
+        <w:contextualSpacing/>
+      </w:pPr>
+    </w:p>
+    <w:p>
+      <w:pPr>
+        <w:rPr>
+          <w:rFonts w:ascii="Dotum" w:eastAsia="Dotum" w:hAnsi="Dotum"/>
+          <w:sz w:val="24"/>
+          <w:szCs w:val="24"/>
+        </w:rPr>
+      </w:pPr>
+      <w:r>
+        <w:rPr>
+          <w:rFonts w:ascii="Dotum" w:eastAsia="Dotum" w:hAnsi="Dotum"/>
+          <w:sz w:val="24"/>
+          <w:szCs w:val="24"/>
+        </w:rPr>
+        <w:t xml:space="preserve">When a leaf node is reached, the expansion stage adds all the legal and valid actions as children. Simulation stage will play out a round of the game and determine its probable result. This result is used to update information along all nodes, from node to the root (backpropagation). </w:t>
+      </w:r>
+    </w:p>
+    <w:p>
+      <w:pPr>
+        <w:rPr>
+          <w:rFonts w:ascii="Dotum" w:eastAsia="Dotum" w:hAnsi="Dotum"/>
+          <w:sz w:val="24"/>
+          <w:szCs w:val="24"/>
+        </w:rPr>
+      </w:pPr>
+      <w:r>
+        <w:rPr>
+          <w:rFonts w:ascii="Dotum" w:eastAsia="Dotum" w:hAnsi="Dotum"/>
+          <w:sz w:val="24"/>
+          <w:szCs w:val="24"/>
+        </w:rPr>
+        <w:t>MCTS has no need for an evaluation function, so it is efficient in being able understand the current state of the game in ‘Love Letter’. If you can run MCTS for a long period of time, then it will give greater reliability, but it can still be stopped at any time and return its best move so far.</w:t>
+      </w:r>
+    </w:p>
+    <w:p>
+      <w:pPr>
+        <w:rPr>
+          <w:rFonts w:ascii="Dotum" w:eastAsia="Dotum" w:hAnsi="Dotum"/>
+          <w:sz w:val="24"/>
+          <w:szCs w:val="24"/>
+        </w:rPr>
+      </w:pPr>
+    </w:p>
+    <w:p>
+      <w:pPr>
+        <w:rPr>
+          <w:rFonts w:ascii="Dotum" w:eastAsia="Dotum" w:hAnsi="Dotum"/>
+          <w:sz w:val="24"/>
+          <w:szCs w:val="24"/>
+        </w:rPr>
+      </w:pPr>
+    </w:p>
+    <w:p>
+      <w:pPr>
+        <w:rPr>
+          <w:rFonts w:ascii="Dotum" w:eastAsia="Dotum" w:hAnsi="Dotum"/>
+          <w:sz w:val="24"/>
+          <w:szCs w:val="24"/>
+        </w:rPr>
+      </w:pPr>
+    </w:p>
+    <w:p>
+      <w:pPr>
+        <w:rPr>
+          <w:rFonts w:ascii="Dotum" w:eastAsia="Dotum" w:hAnsi="Dotum"/>
+          <w:sz w:val="24"/>
+          <w:szCs w:val="24"/>
+        </w:rPr>
+      </w:pPr>
+    </w:p>
+    <w:p>
+      <w:pPr>
+        <w:rPr>
+          <w:rFonts w:ascii="Dotum" w:eastAsia="Dotum" w:hAnsi="Dotum"/>
+          <w:sz w:val="24"/>
+          <w:szCs w:val="24"/>
+        </w:rPr>
+      </w:pPr>
+    </w:p>
+    <w:p>
+      <w:pPr>
+        <w:rPr>
+          <w:rFonts w:ascii="Dotum" w:eastAsia="Dotum" w:hAnsi="Dotum"/>
+          <w:sz w:val="24"/>
+          <w:szCs w:val="24"/>
+        </w:rPr>
+      </w:pPr>
+    </w:p>
+    <w:p>
+      <w:pPr>
+        <w:rPr>
+          <w:rFonts w:ascii="Dotum" w:eastAsia="Dotum" w:hAnsi="Dotum"/>
+          <w:sz w:val="24"/>
+          <w:szCs w:val="24"/>
+        </w:rPr>
+      </w:pPr>
+    </w:p>
+    <w:p>
+      <w:pPr>
+        <w:rPr>
+          <w:rFonts w:ascii="Dotum" w:eastAsia="Dotum" w:hAnsi="Dotum"/>
+          <w:sz w:val="24"/>
+          <w:szCs w:val="24"/>
+        </w:rPr>
+      </w:pPr>
+    </w:p>
+    <w:p>
+      <w:pPr>
+        <w:rPr>
+          <w:rFonts w:ascii="Dotum" w:eastAsia="Dotum" w:hAnsi="Dotum"/>
+          <w:sz w:val="24"/>
+          <w:szCs w:val="24"/>
+        </w:rPr>
+      </w:pPr>
+      <w:r>
+        <w:rPr>
+          <w:rFonts w:ascii="Dotum" w:eastAsia="Dotum" w:hAnsi="Dotum"/>
+          <w:sz w:val="24"/>
+          <w:szCs w:val="24"/>
+        </w:rPr>
+        <w:t>References:</w:t>
+      </w:r>
+    </w:p>
+    <w:p>
+      <w:pPr>
+        <w:rPr>
+          <w:rFonts w:ascii="Dotum" w:eastAsia="Dotum" w:hAnsi="Dotum"/>
+          <w:sz w:val="24"/>
+          <w:szCs w:val="24"/>
+        </w:rPr>
+      </w:pPr>
+      <w:r>
+        <w:rPr>
+          <w:rFonts w:ascii="Dotum" w:eastAsia="Dotum" w:hAnsi="Dotum"/>
+          <w:sz w:val="24"/>
+          <w:szCs w:val="24"/>
+        </w:rPr>
+        <w:lastRenderedPageBreak/>
+        <w:t>Rule Based Agents, Compliance, and Intention – Antonino Rotolo</w:t>
+      </w:r>
+    </w:p>
+    <w:p>
+      <w:pPr>
+        <w:rPr>
+          <w:rFonts w:ascii="Dotum" w:eastAsia="Dotum" w:hAnsi="Dotum"/>
+          <w:sz w:val="24"/>
+          <w:szCs w:val="24"/>
+        </w:rPr>
+      </w:pPr>
+      <w:r>
+        <w:rPr>
+          <w:rFonts w:ascii="Dotum" w:eastAsia="Dotum" w:hAnsi="Dotum"/>
+          <w:sz w:val="24"/>
+          <w:szCs w:val="24"/>
+        </w:rPr>
+        <w:t>https://page-one.springer.com/pdf/preview/10.1007/978-3-642-22546-8_7</w:t>
+      </w:r>
     </w:p>
     <w:sectPr>
       <w:pgSz w:w="11900" w:h="16840"/>

</xml_diff>

<commit_message>
Project Report - Edit
</commit_message>
<xml_diff>
--- a/Love Letter - Project Report.docx
+++ b/Love Letter - Project Report.docx
@@ -104,7 +104,7 @@
                                         <w:sz w:val="32"/>
                                         <w:szCs w:val="32"/>
                                       </w:rPr>
-                                      <w:t>Nicholas Walters, and</w:t>
+                                      <w:t>Nicholas Walters</w:t>
                                     </w:r>
                                   </w:p>
                                 </w:sdtContent>
@@ -154,36 +154,8 @@
                                     <w:sz w:val="26"/>
                                     <w:szCs w:val="26"/>
                                   </w:rPr>
-                                  <w:t xml:space="preserve"> | </w:t>
+                                  <w:t xml:space="preserve"> </w:t>
                                 </w:r>
-                                <w:sdt>
-                                  <w:sdtPr>
-                                    <w:rPr>
-                                      <w:i/>
-                                      <w:color w:val="262626" w:themeColor="text1" w:themeTint="D9"/>
-                                      <w:sz w:val="26"/>
-                                      <w:szCs w:val="26"/>
-                                    </w:rPr>
-                                    <w:alias w:val="Company Address"/>
-                                    <w:tag w:val=""/>
-                                    <w:id w:val="-92392518"/>
-                                    <w:dataBinding w:prefixMappings="xmlns:ns0='http://schemas.microsoft.com/office/2006/coverPageProps' " w:xpath="/ns0:CoverPageProperties[1]/ns0:CompanyAddress[1]" w:storeItemID="{55AF091B-3C7A-41E3-B477-F2FDAA23CFDA}"/>
-                                    <w15:appearance w15:val="hidden"/>
-                                    <w:text/>
-                                  </w:sdtPr>
-                                  <w:sdtEndPr/>
-                                  <w:sdtContent>
-                                    <w:r>
-                                      <w:rPr>
-                                        <w:i/>
-                                        <w:color w:val="262626" w:themeColor="text1" w:themeTint="D9"/>
-                                        <w:sz w:val="26"/>
-                                        <w:szCs w:val="26"/>
-                                      </w:rPr>
-                                      <w:t>RANDOM NUMBER</w:t>
-                                    </w:r>
-                                  </w:sdtContent>
-                                </w:sdt>
                               </w:p>
                             </w:txbxContent>
                           </wps:txbx>
@@ -211,7 +183,7 @@
                     <v:stroke joinstyle="miter"/>
                     <v:path gradientshapeok="t" o:connecttype="rect"/>
                   </v:shapetype>
-                  <v:shape id="Text Box 36" o:spid="_x0000_s1026" type="#_x0000_t202" alt="Title: Title and subtitle" style="position:absolute;left:0;text-align:left;margin-left:0;margin-top:0;width:435.75pt;height:214.55pt;z-index:251661312;visibility:visible;mso-wrap-style:square;mso-width-percent:890;mso-height-percent:0;mso-wrap-distance-left:9pt;mso-wrap-distance-top:0;mso-wrap-distance-right:9pt;mso-wrap-distance-bottom:0;mso-position-horizontal:left;mso-position-horizontal-relative:page;mso-position-vertical:bottom;mso-position-vertical-relative:page;mso-width-percent:890;mso-height-percent:0;mso-width-relative:page;mso-height-relative:margin;v-text-anchor:bottom" o:gfxdata="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" filled="f" stroked="f" strokeweight=".5pt">
+                  <v:shape id="Text Box 36" o:spid="_x0000_s1026" type="#_x0000_t202" alt="Title: Title and subtitle" style="position:absolute;left:0;text-align:left;margin-left:0;margin-top:0;width:435.75pt;height:214.55pt;z-index:251661312;visibility:visible;mso-wrap-style:square;mso-width-percent:890;mso-height-percent:0;mso-wrap-distance-left:9pt;mso-wrap-distance-top:0;mso-wrap-distance-right:9pt;mso-wrap-distance-bottom:0;mso-position-horizontal:left;mso-position-horizontal-relative:page;mso-position-vertical:bottom;mso-position-vertical-relative:page;mso-width-percent:890;mso-height-percent:0;mso-width-relative:page;mso-height-relative:margin;v-text-anchor:bottom" o:gfxdata="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" filled="f" stroked="f" strokeweight=".5pt">
                     <v:textbox inset="93.6pt,7.2pt,0,1in">
                       <w:txbxContent>
                         <w:sdt>
@@ -249,7 +221,7 @@
                                   <w:sz w:val="32"/>
                                   <w:szCs w:val="32"/>
                                 </w:rPr>
-                                <w:t>Nicholas Walters, and</w:t>
+                                <w:t>Nicholas Walters</w:t>
                               </w:r>
                             </w:p>
                           </w:sdtContent>
@@ -299,36 +271,8 @@
                               <w:sz w:val="26"/>
                               <w:szCs w:val="26"/>
                             </w:rPr>
-                            <w:t xml:space="preserve"> | </w:t>
+                            <w:t xml:space="preserve"> </w:t>
                           </w:r>
-                          <w:sdt>
-                            <w:sdtPr>
-                              <w:rPr>
-                                <w:i/>
-                                <w:color w:val="262626" w:themeColor="text1" w:themeTint="D9"/>
-                                <w:sz w:val="26"/>
-                                <w:szCs w:val="26"/>
-                              </w:rPr>
-                              <w:alias w:val="Company Address"/>
-                              <w:tag w:val=""/>
-                              <w:id w:val="-92392518"/>
-                              <w:dataBinding w:prefixMappings="xmlns:ns0='http://schemas.microsoft.com/office/2006/coverPageProps' " w:xpath="/ns0:CoverPageProperties[1]/ns0:CompanyAddress[1]" w:storeItemID="{55AF091B-3C7A-41E3-B477-F2FDAA23CFDA}"/>
-                              <w15:appearance w15:val="hidden"/>
-                              <w:text/>
-                            </w:sdtPr>
-                            <w:sdtEndPr/>
-                            <w:sdtContent>
-                              <w:r>
-                                <w:rPr>
-                                  <w:i/>
-                                  <w:color w:val="262626" w:themeColor="text1" w:themeTint="D9"/>
-                                  <w:sz w:val="26"/>
-                                  <w:szCs w:val="26"/>
-                                </w:rPr>
-                                <w:t>RANDOM NUMBER</w:t>
-                              </w:r>
-                            </w:sdtContent>
-                          </w:sdt>
                         </w:p>
                       </w:txbxContent>
                     </v:textbox>
@@ -424,7 +368,7 @@
               </mc:Choice>
               <mc:Fallback>
                 <w:pict>
-                  <v:line w14:anchorId="5EF3BB9F" id="Straight Connector 37" o:spid="_x0000_s1026" style="position:absolute;z-index:-251656192;visibility:visible;mso-wrap-style:square;mso-height-percent:795;mso-left-percent:100;mso-top-percent:150;mso-wrap-distance-left:9pt;mso-wrap-distance-top:0;mso-wrap-distance-right:9pt;mso-wrap-distance-bottom:0;mso-position-horizontal-relative:page;mso-position-vertical-relative:page;mso-height-percent:795;mso-left-percent:100;mso-top-percent:150;mso-height-relative:page" from="0,0" to="0,121.5pt" o:gfxdata="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" strokecolor="#272727 [2749]" strokeweight="2.25pt">
+                  <v:line w14:anchorId="5EF3BB9F" id="Straight Connector 37" o:spid="_x0000_s1026" style="position:absolute;z-index:-251656192;visibility:visible;mso-wrap-style:square;mso-height-percent:795;mso-left-percent:100;mso-top-percent:150;mso-wrap-distance-left:9pt;mso-wrap-distance-top:0;mso-wrap-distance-right:9pt;mso-wrap-distance-bottom:0;mso-position-horizontal-relative:page;mso-position-vertical-relative:page;mso-height-percent:795;mso-left-percent:100;mso-top-percent:150;mso-height-relative:page" from="0,0" to="0,121.5pt" o:gfxdata="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" strokecolor="#272727 [2749]" strokeweight="2.25pt">
                     <v:stroke joinstyle="miter"/>
                     <w10:wrap anchorx="page" anchory="page"/>
                   </v:line>
@@ -590,7 +534,7 @@
               </mc:Choice>
               <mc:Fallback>
                 <w:pict>
-                  <v:shape w14:anchorId="1D24EDB1" id="Text Box 38" o:spid="_x0000_s1027" type="#_x0000_t202" alt="Title: Title and subtitle" style="position:absolute;left:0;text-align:left;margin-left:0;margin-top:0;width:435.75pt;height:214.55pt;z-index:251659264;visibility:visible;mso-wrap-style:square;mso-width-percent:890;mso-height-percent:0;mso-top-percent:150;mso-wrap-distance-left:9pt;mso-wrap-distance-top:0;mso-wrap-distance-right:9pt;mso-wrap-distance-bottom:0;mso-position-horizontal:left;mso-position-horizontal-relative:page;mso-position-vertical-relative:page;mso-width-percent:890;mso-height-percent:0;mso-top-percent:150;mso-width-relative:page;mso-height-relative:margin;v-text-anchor:top" o:gfxdata="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" filled="f" stroked="f" strokeweight=".5pt">
+                  <v:shape w14:anchorId="1D24EDB1" id="Text Box 38" o:spid="_x0000_s1027" type="#_x0000_t202" alt="Title: Title and subtitle" style="position:absolute;left:0;text-align:left;margin-left:0;margin-top:0;width:435.75pt;height:214.55pt;z-index:251659264;visibility:visible;mso-wrap-style:square;mso-width-percent:890;mso-height-percent:0;mso-top-percent:150;mso-wrap-distance-left:9pt;mso-wrap-distance-top:0;mso-wrap-distance-right:9pt;mso-wrap-distance-bottom:0;mso-position-horizontal:left;mso-position-horizontal-relative:page;mso-position-vertical-relative:page;mso-width-percent:890;mso-height-percent:0;mso-top-percent:150;mso-width-relative:page;mso-height-relative:margin;v-text-anchor:top" o:gfxdata="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" filled="f" stroked="f" strokeweight=".5pt">
                     <v:textbox style="mso-fit-shape-to-text:t" inset="93.6pt,,0">
                       <w:txbxContent>
                         <w:sdt>
@@ -996,7 +940,23 @@
           <w:sz w:val="24"/>
           <w:szCs w:val="24"/>
         </w:rPr>
-        <w:t xml:space="preserve"> This paper discusses some of the strategies that you can apply to deal</w:t>
+        <w:t xml:space="preserve"> </w:t>
+      </w:r>
+      <w:r>
+        <w:rPr>
+          <w:rFonts w:ascii="Dotum" w:eastAsia="Dotum" w:hAnsi="Dotum"/>
+          <w:sz w:val="24"/>
+          <w:szCs w:val="24"/>
+        </w:rPr>
+        <w:t xml:space="preserve">There is some reasoning made when forming a guess of the other players card. </w:t>
+      </w:r>
+      <w:r>
+        <w:rPr>
+          <w:rFonts w:ascii="Dotum" w:eastAsia="Dotum" w:hAnsi="Dotum"/>
+          <w:sz w:val="24"/>
+          <w:szCs w:val="24"/>
+        </w:rPr>
+        <w:t>This paper discusses some of the strategies that you can apply to deal</w:t>
       </w:r>
       <w:r>
         <w:rPr>
@@ -1330,59 +1290,170 @@
           <w:sz w:val="24"/>
           <w:szCs w:val="24"/>
         </w:rPr>
-        <w:t>Makes pre-defined decisions based on a set of rules to follow, depending on the game state/situation. If the game is in the favour of the agent, where it knows another players card, or it can guess another player unseen card with high probability, it will execute that decision.</w:t>
-      </w:r>
-    </w:p>
-    <w:p>
-      <w:pPr>
-        <w:rPr>
-          <w:rFonts w:ascii="Dotum" w:eastAsia="Dotum" w:hAnsi="Dotum"/>
-          <w:sz w:val="24"/>
-          <w:szCs w:val="24"/>
-        </w:rPr>
-      </w:pPr>
-      <w:r>
-        <w:rPr>
-          <w:rFonts w:ascii="Dotum" w:eastAsia="Dotum" w:hAnsi="Dotum"/>
-          <w:sz w:val="24"/>
-          <w:szCs w:val="24"/>
-        </w:rPr>
-        <w:t>Epistemic logic is useful and not infeasible in this case, because this game has a high amount of uncertainty. Predicting other people’s cards, and then trying to eliminate them based on their card is a good rule for the game.</w:t>
-      </w:r>
-    </w:p>
-    <w:p>
-      <w:pPr>
-        <w:rPr>
-          <w:rFonts w:ascii="Dotum" w:eastAsia="Dotum" w:hAnsi="Dotum"/>
-          <w:sz w:val="24"/>
-          <w:szCs w:val="24"/>
-        </w:rPr>
-      </w:pPr>
-      <w:r>
-        <w:rPr>
-          <w:rFonts w:ascii="Dotum" w:eastAsia="Dotum" w:hAnsi="Dotum"/>
-          <w:sz w:val="24"/>
-          <w:szCs w:val="24"/>
-        </w:rPr>
-        <w:t>The agent has been given a set of rules to follow, which upon playing a card, will retain the highest value card in the hand as possible, and using the effects of the smaller card. The agent will try to aim for the highest value hand before the end of the game, and the secondary objectives given will be to eliminate other players so that they can’t get to the princess first. To do this, the agent will make use of the seen and played cards (in the discarded stack)</w:t>
-      </w:r>
-    </w:p>
-    <w:p>
-      <w:pPr>
-        <w:rPr>
-          <w:rFonts w:ascii="Dotum" w:eastAsia="Dotum" w:hAnsi="Dotum"/>
-          <w:sz w:val="24"/>
-          <w:szCs w:val="24"/>
-        </w:rPr>
-      </w:pPr>
-      <w:r>
-        <w:rPr>
-          <w:rFonts w:ascii="Dotum" w:eastAsia="Dotum" w:hAnsi="Dotum"/>
-          <w:sz w:val="24"/>
-          <w:szCs w:val="24"/>
-        </w:rPr>
-        <w:t>Thus, the agent has been given a set of obligations and goals (make it to the end of the game without being eliminated, using the highest card in hand). With the belief that if the agent has a higher value hand then it will win (if two cards, discard the smaller value) and secondary intentions being the elimination of other players and not oneself (by the known card, or highest probable card strategy)</w:t>
-      </w:r>
+        <w:t>Makes pre-defined decisions based on a set of rules to follow, depending on the game state/situation</w:t>
+      </w:r>
+      <w:r>
+        <w:rPr>
+          <w:rFonts w:ascii="Dotum" w:eastAsia="Dotum" w:hAnsi="Dotum"/>
+          <w:sz w:val="24"/>
+          <w:szCs w:val="24"/>
+        </w:rPr>
+        <w:t xml:space="preserve"> (current environment)</w:t>
+      </w:r>
+      <w:r>
+        <w:rPr>
+          <w:rFonts w:ascii="Dotum" w:eastAsia="Dotum" w:hAnsi="Dotum"/>
+          <w:sz w:val="24"/>
+          <w:szCs w:val="24"/>
+        </w:rPr>
+        <w:t xml:space="preserve">. If </w:t>
+      </w:r>
+      <w:r>
+        <w:rPr>
+          <w:rFonts w:ascii="Dotum" w:eastAsia="Dotum" w:hAnsi="Dotum"/>
+          <w:sz w:val="24"/>
+          <w:szCs w:val="24"/>
+        </w:rPr>
+        <w:t>the agent can</w:t>
+      </w:r>
+      <w:r>
+        <w:rPr>
+          <w:rFonts w:ascii="Dotum" w:eastAsia="Dotum" w:hAnsi="Dotum"/>
+          <w:sz w:val="24"/>
+          <w:szCs w:val="24"/>
+        </w:rPr>
+        <w:t xml:space="preserve"> guess another player</w:t>
+      </w:r>
+      <w:r>
+        <w:rPr>
+          <w:rFonts w:ascii="Dotum" w:eastAsia="Dotum" w:hAnsi="Dotum"/>
+          <w:sz w:val="24"/>
+          <w:szCs w:val="24"/>
+        </w:rPr>
+        <w:t>’s</w:t>
+      </w:r>
+      <w:r>
+        <w:rPr>
+          <w:rFonts w:ascii="Dotum" w:eastAsia="Dotum" w:hAnsi="Dotum"/>
+          <w:sz w:val="24"/>
+          <w:szCs w:val="24"/>
+        </w:rPr>
+        <w:t xml:space="preserve"> unseen card with high probability,</w:t>
+      </w:r>
+      <w:r>
+        <w:rPr>
+          <w:rFonts w:ascii="Dotum" w:eastAsia="Dotum" w:hAnsi="Dotum"/>
+          <w:sz w:val="24"/>
+          <w:szCs w:val="24"/>
+        </w:rPr>
+        <w:t xml:space="preserve"> thanks to the discarded deck,</w:t>
+      </w:r>
+      <w:r>
+        <w:rPr>
+          <w:rFonts w:ascii="Dotum" w:eastAsia="Dotum" w:hAnsi="Dotum"/>
+          <w:sz w:val="24"/>
+          <w:szCs w:val="24"/>
+        </w:rPr>
+        <w:t xml:space="preserve"> it will execute that decision.</w:t>
+      </w:r>
+      <w:r>
+        <w:rPr>
+          <w:rFonts w:ascii="Dotum" w:eastAsia="Dotum" w:hAnsi="Dotum"/>
+          <w:sz w:val="24"/>
+          <w:szCs w:val="24"/>
+        </w:rPr>
+        <w:t xml:space="preserve"> This is a simple </w:t>
+      </w:r>
+      <w:r>
+        <w:rPr>
+          <w:rFonts w:ascii="Dotum" w:eastAsia="Dotum" w:hAnsi="Dotum"/>
+          <w:sz w:val="24"/>
+          <w:szCs w:val="24"/>
+        </w:rPr>
+        <w:t>reflex-based</w:t>
+      </w:r>
+      <w:r>
+        <w:rPr>
+          <w:rFonts w:ascii="Dotum" w:eastAsia="Dotum" w:hAnsi="Dotum"/>
+          <w:sz w:val="24"/>
+          <w:szCs w:val="24"/>
+        </w:rPr>
+        <w:t xml:space="preserve"> approach, as shown in (</w:t>
+      </w:r>
+      <w:r>
+        <w:rPr>
+          <w:rFonts w:ascii="Dotum" w:eastAsia="Dotum" w:hAnsi="Dotum"/>
+          <w:sz w:val="24"/>
+          <w:szCs w:val="24"/>
+        </w:rPr>
+        <w:t>Jeffrey Bradshaw, 1997</w:t>
+      </w:r>
+      <w:r>
+        <w:rPr>
+          <w:rFonts w:ascii="Dotum" w:eastAsia="Dotum" w:hAnsi="Dotum"/>
+          <w:sz w:val="24"/>
+          <w:szCs w:val="24"/>
+        </w:rPr>
+        <w:t>):</w:t>
+      </w:r>
+    </w:p>
+    <w:p>
+      <w:pPr>
+        <w:rPr>
+          <w:rFonts w:ascii="Dotum" w:eastAsia="Dotum" w:hAnsi="Dotum"/>
+          <w:sz w:val="24"/>
+          <w:szCs w:val="24"/>
+        </w:rPr>
+      </w:pPr>
+      <w:r>
+        <w:rPr>
+          <w:noProof/>
+        </w:rPr>
+        <w:drawing>
+          <wp:inline distT="0" distB="0" distL="0" distR="0" wp14:anchorId="2CF8B11A" wp14:editId="6768AEA3">
+            <wp:extent cx="3957480" cy="2509183"/>
+            <wp:effectExtent l="0" t="0" r="5080" b="5715"/>
+            <wp:docPr id="2" name="Picture 2"/>
+            <wp:cNvGraphicFramePr>
+              <a:graphicFrameLocks xmlns:a="http://schemas.openxmlformats.org/drawingml/2006/main" noChangeAspect="1"/>
+            </wp:cNvGraphicFramePr>
+            <a:graphic xmlns:a="http://schemas.openxmlformats.org/drawingml/2006/main">
+              <a:graphicData uri="http://schemas.openxmlformats.org/drawingml/2006/picture">
+                <pic:pic xmlns:pic="http://schemas.openxmlformats.org/drawingml/2006/picture">
+                  <pic:nvPicPr>
+                    <pic:cNvPr id="1" name=""/>
+                    <pic:cNvPicPr/>
+                  </pic:nvPicPr>
+                  <pic:blipFill>
+                    <a:blip r:embed="rId6"/>
+                    <a:stretch>
+                      <a:fillRect/>
+                    </a:stretch>
+                  </pic:blipFill>
+                  <pic:spPr>
+                    <a:xfrm>
+                      <a:off x="0" y="0"/>
+                      <a:ext cx="3977932" cy="2522151"/>
+                    </a:xfrm>
+                    <a:prstGeom prst="rect">
+                      <a:avLst/>
+                    </a:prstGeom>
+                  </pic:spPr>
+                </pic:pic>
+              </a:graphicData>
+            </a:graphic>
+          </wp:inline>
+        </w:drawing>
+      </w:r>
+    </w:p>
+    <w:p>
+      <w:pPr>
+        <w:rPr>
+          <w:rFonts w:ascii="Dotum" w:eastAsia="Dotum" w:hAnsi="Dotum"/>
+          <w:sz w:val="24"/>
+          <w:szCs w:val="24"/>
+        </w:rPr>
+      </w:pPr>
     </w:p>
     <w:p>
       <w:pPr>
@@ -1426,56 +1497,25 @@
           <w:szCs w:val="24"/>
         </w:rPr>
         <w:lastRenderedPageBreak/>
-        <w:t xml:space="preserve">As this game </w:t>
-      </w:r>
-      <w:r>
-        <w:rPr>
-          <w:rFonts w:ascii="Dotum" w:eastAsia="Dotum" w:hAnsi="Dotum"/>
-          <w:sz w:val="24"/>
-          <w:szCs w:val="24"/>
-        </w:rPr>
-        <w:t>has</w:t>
-      </w:r>
-      <w:r>
-        <w:rPr>
-          <w:rFonts w:ascii="Dotum" w:eastAsia="Dotum" w:hAnsi="Dotum"/>
-          <w:sz w:val="24"/>
-          <w:szCs w:val="24"/>
-        </w:rPr>
-        <w:t xml:space="preserve"> incomplete information, </w:t>
-      </w:r>
-      <w:r>
-        <w:rPr>
-          <w:rFonts w:ascii="Dotum" w:eastAsia="Dotum" w:hAnsi="Dotum"/>
-          <w:sz w:val="24"/>
-          <w:szCs w:val="24"/>
-        </w:rPr>
-        <w:t>this</w:t>
-      </w:r>
-      <w:r>
-        <w:rPr>
-          <w:rFonts w:ascii="Dotum" w:eastAsia="Dotum" w:hAnsi="Dotum"/>
-          <w:sz w:val="24"/>
-          <w:szCs w:val="24"/>
-        </w:rPr>
-        <w:t xml:space="preserve"> agent will use epistemic logic to determine the cards belonging to other players. </w:t>
-      </w:r>
-    </w:p>
-    <w:p>
-      <w:pPr>
-        <w:rPr>
-          <w:rFonts w:ascii="Dotum" w:eastAsia="Dotum" w:hAnsi="Dotum"/>
-          <w:sz w:val="24"/>
-          <w:szCs w:val="24"/>
-        </w:rPr>
-      </w:pPr>
-      <w:r>
-        <w:rPr>
-          <w:rFonts w:ascii="Dotum" w:eastAsia="Dotum" w:hAnsi="Dotum"/>
-          <w:sz w:val="24"/>
-          <w:szCs w:val="24"/>
-        </w:rPr>
-        <w:t>When playing ‘Love Letter’ there are a number of rules/strategies that people unconsciously follow when playing the game:</w:t>
+        <w:t xml:space="preserve">When playing ‘Love Letter’ there are </w:t>
+      </w:r>
+      <w:proofErr w:type="gramStart"/>
+      <w:r>
+        <w:rPr>
+          <w:rFonts w:ascii="Dotum" w:eastAsia="Dotum" w:hAnsi="Dotum"/>
+          <w:sz w:val="24"/>
+          <w:szCs w:val="24"/>
+        </w:rPr>
+        <w:t>a number of</w:t>
+      </w:r>
+      <w:proofErr w:type="gramEnd"/>
+      <w:r>
+        <w:rPr>
+          <w:rFonts w:ascii="Dotum" w:eastAsia="Dotum" w:hAnsi="Dotum"/>
+          <w:sz w:val="24"/>
+          <w:szCs w:val="24"/>
+        </w:rPr>
+        <w:t xml:space="preserve"> rules/strategies that people unconsciously follow when playing the game:</w:t>
       </w:r>
     </w:p>
     <w:p>
@@ -1497,6 +1537,32 @@
           <w:sz w:val="24"/>
           <w:szCs w:val="24"/>
         </w:rPr>
+        <w:t xml:space="preserve">By </w:t>
+      </w:r>
+      <w:proofErr w:type="gramStart"/>
+      <w:r>
+        <w:rPr>
+          <w:rFonts w:ascii="Dotum" w:eastAsia="Dotum" w:hAnsi="Dotum"/>
+          <w:sz w:val="24"/>
+          <w:szCs w:val="24"/>
+        </w:rPr>
+        <w:t>default</w:t>
+      </w:r>
+      <w:proofErr w:type="gramEnd"/>
+      <w:r>
+        <w:rPr>
+          <w:rFonts w:ascii="Dotum" w:eastAsia="Dotum" w:hAnsi="Dotum"/>
+          <w:sz w:val="24"/>
+          <w:szCs w:val="24"/>
+        </w:rPr>
+        <w:t xml:space="preserve"> </w:t>
+      </w:r>
+      <w:r>
+        <w:rPr>
+          <w:rFonts w:ascii="Dotum" w:eastAsia="Dotum" w:hAnsi="Dotum"/>
+          <w:sz w:val="24"/>
+          <w:szCs w:val="24"/>
+        </w:rPr>
         <w:t>Discard/Play the lower value cards, and keep the higher value ones until the end of the round</w:t>
       </w:r>
     </w:p>
@@ -1519,23 +1585,23 @@
           <w:sz w:val="24"/>
           <w:szCs w:val="24"/>
         </w:rPr>
-        <w:t>If the player has seen another person’s card and know</w:t>
-      </w:r>
-      <w:r>
-        <w:rPr>
-          <w:rFonts w:ascii="Dotum" w:eastAsia="Dotum" w:hAnsi="Dotum"/>
-          <w:sz w:val="24"/>
-          <w:szCs w:val="24"/>
-        </w:rPr>
-        <w:t>s</w:t>
-      </w:r>
-      <w:r>
-        <w:rPr>
-          <w:rFonts w:ascii="Dotum" w:eastAsia="Dotum" w:hAnsi="Dotum"/>
-          <w:sz w:val="24"/>
-          <w:szCs w:val="24"/>
-        </w:rPr>
-        <w:t xml:space="preserve"> their card value, you can play a guard or baron and try to eliminate them</w:t>
+        <w:t xml:space="preserve">Play the Baron only if you have another relatively high-ranking card, and the probability that the opponent has a higher card </w:t>
+      </w:r>
+      <w:r>
+        <w:rPr>
+          <w:rFonts w:ascii="Dotum" w:eastAsia="Dotum" w:hAnsi="Dotum"/>
+          <w:sz w:val="24"/>
+          <w:szCs w:val="24"/>
+        </w:rPr>
+        <w:t xml:space="preserve">is low </w:t>
+      </w:r>
+      <w:r>
+        <w:rPr>
+          <w:rFonts w:ascii="Dotum" w:eastAsia="Dotum" w:hAnsi="Dotum"/>
+          <w:sz w:val="24"/>
+          <w:szCs w:val="24"/>
+        </w:rPr>
+        <w:t xml:space="preserve">(by looking at unseen deck) </w:t>
       </w:r>
     </w:p>
     <w:p>
@@ -1557,39 +1623,7 @@
           <w:sz w:val="24"/>
           <w:szCs w:val="24"/>
         </w:rPr>
-        <w:t xml:space="preserve">When taking an un-informed guess using a guard, count the discarded guard deck, and find the </w:t>
-      </w:r>
-      <w:r>
-        <w:rPr>
-          <w:rFonts w:ascii="Dotum" w:eastAsia="Dotum" w:hAnsi="Dotum"/>
-          <w:sz w:val="24"/>
-          <w:szCs w:val="24"/>
-        </w:rPr>
-        <w:t>card</w:t>
-      </w:r>
-      <w:r>
-        <w:rPr>
-          <w:rFonts w:ascii="Dotum" w:eastAsia="Dotum" w:hAnsi="Dotum"/>
-          <w:sz w:val="24"/>
-          <w:szCs w:val="24"/>
-        </w:rPr>
-        <w:t xml:space="preserve"> which has been played least and has the greatest number of cards left</w:t>
-      </w:r>
-      <w:r>
-        <w:rPr>
-          <w:rFonts w:ascii="Dotum" w:eastAsia="Dotum" w:hAnsi="Dotum"/>
-          <w:sz w:val="24"/>
-          <w:szCs w:val="24"/>
-        </w:rPr>
-        <w:t xml:space="preserve"> (i.e. greatest number of unseen cards)</w:t>
-      </w:r>
-      <w:r>
-        <w:rPr>
-          <w:rFonts w:ascii="Dotum" w:eastAsia="Dotum" w:hAnsi="Dotum"/>
-          <w:sz w:val="24"/>
-          <w:szCs w:val="24"/>
-        </w:rPr>
-        <w:t>.</w:t>
+        <w:t>Play the King only if there are more Unseen cards which are ranked higher than your current card in hand (i.e. Don’t play the King if the probability of getting a worse card is high)</w:t>
       </w:r>
     </w:p>
     <w:p>
@@ -1611,7 +1645,23 @@
           <w:sz w:val="24"/>
           <w:szCs w:val="24"/>
         </w:rPr>
-        <w:t>If you know that another player has a high value card, use prince on them to make them discard theirs. If you have a low value hand, then discard your deck.</w:t>
+        <w:t>If the player has seen another person’s card and know</w:t>
+      </w:r>
+      <w:r>
+        <w:rPr>
+          <w:rFonts w:ascii="Dotum" w:eastAsia="Dotum" w:hAnsi="Dotum"/>
+          <w:sz w:val="24"/>
+          <w:szCs w:val="24"/>
+        </w:rPr>
+        <w:t>s</w:t>
+      </w:r>
+      <w:r>
+        <w:rPr>
+          <w:rFonts w:ascii="Dotum" w:eastAsia="Dotum" w:hAnsi="Dotum"/>
+          <w:sz w:val="24"/>
+          <w:szCs w:val="24"/>
+        </w:rPr>
+        <w:t xml:space="preserve"> their card value, you can play a guard or baron and try to eliminate them</w:t>
       </w:r>
     </w:p>
     <w:p>
@@ -1633,100 +1683,465 @@
           <w:sz w:val="24"/>
           <w:szCs w:val="24"/>
         </w:rPr>
-        <w:t>If a player has played a countess, then most likely (not always) they have a prince or king. Choose prince because there are two in the deck (king only 1)</w:t>
-      </w:r>
-    </w:p>
-    <w:p>
-      <w:pPr>
-        <w:rPr>
-          <w:rFonts w:ascii="Dotum" w:eastAsia="Dotum" w:hAnsi="Dotum"/>
-          <w:sz w:val="24"/>
-          <w:szCs w:val="24"/>
-        </w:rPr>
-      </w:pPr>
-    </w:p>
-    <w:p>
-      <w:pPr>
-        <w:rPr>
-          <w:rFonts w:ascii="Dotum" w:eastAsia="Dotum" w:hAnsi="Dotum"/>
-          <w:sz w:val="24"/>
-          <w:szCs w:val="24"/>
-        </w:rPr>
-      </w:pPr>
-      <w:r>
-        <w:rPr>
-          <w:rFonts w:ascii="Dotum" w:eastAsia="Dotum" w:hAnsi="Dotum"/>
-          <w:sz w:val="24"/>
-          <w:szCs w:val="24"/>
-        </w:rPr>
-        <w:t>The above strategies were used in the implementation of this rule based, reflex agent.</w:t>
-      </w:r>
-    </w:p>
-    <w:p>
-      <w:pPr>
-        <w:rPr>
-          <w:rFonts w:ascii="Dotum" w:eastAsia="Dotum" w:hAnsi="Dotum"/>
-          <w:sz w:val="24"/>
-          <w:szCs w:val="24"/>
-        </w:rPr>
-      </w:pPr>
-      <w:r>
-        <w:rPr>
-          <w:rFonts w:ascii="Dotum" w:eastAsia="Dotum" w:hAnsi="Dotum"/>
-          <w:sz w:val="24"/>
-          <w:szCs w:val="24"/>
-        </w:rPr>
-        <w:t xml:space="preserve">It is easy to see that This technique of </w:t>
-      </w:r>
-      <w:r>
-        <w:rPr>
-          <w:rFonts w:ascii="Dotum" w:eastAsia="Dotum" w:hAnsi="Dotum"/>
-          <w:sz w:val="24"/>
-          <w:szCs w:val="24"/>
-        </w:rPr>
-        <w:t>rule-based</w:t>
-      </w:r>
-      <w:r>
-        <w:rPr>
-          <w:rFonts w:ascii="Dotum" w:eastAsia="Dotum" w:hAnsi="Dotum"/>
-          <w:sz w:val="24"/>
-          <w:szCs w:val="24"/>
-        </w:rPr>
-        <w:t xml:space="preserve"> decision was chosen because there are not many other ways to have an edge/advantage in this game. The only advantages gained may be in the case where you can remember the cards already played (card counting) and guess a probability/take into consideration the seen cards (using the priest).</w:t>
-      </w:r>
-    </w:p>
-    <w:p>
-      <w:pPr>
-        <w:rPr>
-          <w:rFonts w:ascii="Dotum" w:eastAsia="Dotum" w:hAnsi="Dotum"/>
-          <w:sz w:val="24"/>
-          <w:szCs w:val="24"/>
-        </w:rPr>
-      </w:pPr>
-      <w:r>
-        <w:rPr>
-          <w:rFonts w:ascii="Dotum" w:eastAsia="Dotum" w:hAnsi="Dotum"/>
-          <w:sz w:val="24"/>
-          <w:szCs w:val="24"/>
-        </w:rPr>
-        <w:t xml:space="preserve">This </w:t>
-      </w:r>
-      <w:r>
-        <w:rPr>
-          <w:rFonts w:ascii="Dotum" w:eastAsia="Dotum" w:hAnsi="Dotum"/>
-          <w:sz w:val="24"/>
-          <w:szCs w:val="24"/>
-        </w:rPr>
-        <w:t xml:space="preserve">implemented </w:t>
-      </w:r>
-      <w:r>
-        <w:rPr>
-          <w:rFonts w:ascii="Dotum" w:eastAsia="Dotum" w:hAnsi="Dotum"/>
-          <w:sz w:val="24"/>
-          <w:szCs w:val="24"/>
-        </w:rPr>
-        <w:t>agent makes use of these strategies and can make informed decisions based on memory. It will also follow other important logical rules like comparing the drawn card and hand card and keeping the higher value one (something which a random agent can’t do). This strategy is superior to the random agent, as it can understand the current state of the world. The scope of observation from the random agent is within its own cards, but the rule-based strategy expands the scope outside towards the observations of other players.</w:t>
-      </w:r>
+        <w:t xml:space="preserve">When taking an un-informed guess using a guard, count the discarded guard deck, and find the </w:t>
+      </w:r>
+      <w:r>
+        <w:rPr>
+          <w:rFonts w:ascii="Dotum" w:eastAsia="Dotum" w:hAnsi="Dotum"/>
+          <w:sz w:val="24"/>
+          <w:szCs w:val="24"/>
+        </w:rPr>
+        <w:t>card</w:t>
+      </w:r>
+      <w:r>
+        <w:rPr>
+          <w:rFonts w:ascii="Dotum" w:eastAsia="Dotum" w:hAnsi="Dotum"/>
+          <w:sz w:val="24"/>
+          <w:szCs w:val="24"/>
+        </w:rPr>
+        <w:t xml:space="preserve"> which has been played least and has the greatest number of cards left</w:t>
+      </w:r>
+      <w:r>
+        <w:rPr>
+          <w:rFonts w:ascii="Dotum" w:eastAsia="Dotum" w:hAnsi="Dotum"/>
+          <w:sz w:val="24"/>
+          <w:szCs w:val="24"/>
+        </w:rPr>
+        <w:t xml:space="preserve"> (i.e. greatest number of unseen cards)</w:t>
+      </w:r>
+      <w:r>
+        <w:rPr>
+          <w:rFonts w:ascii="Dotum" w:eastAsia="Dotum" w:hAnsi="Dotum"/>
+          <w:sz w:val="24"/>
+          <w:szCs w:val="24"/>
+        </w:rPr>
+        <w:t>.</w:t>
+      </w:r>
+    </w:p>
+    <w:p>
+      <w:pPr>
+        <w:pStyle w:val="ListParagraph"/>
+        <w:numPr>
+          <w:ilvl w:val="0"/>
+          <w:numId w:val="1"/>
+        </w:numPr>
+        <w:rPr>
+          <w:rFonts w:ascii="Dotum" w:eastAsia="Dotum" w:hAnsi="Dotum"/>
+          <w:sz w:val="24"/>
+          <w:szCs w:val="24"/>
+        </w:rPr>
+      </w:pPr>
+      <w:r>
+        <w:rPr>
+          <w:rFonts w:ascii="Dotum" w:eastAsia="Dotum" w:hAnsi="Dotum"/>
+          <w:sz w:val="24"/>
+          <w:szCs w:val="24"/>
+        </w:rPr>
+        <w:t>If you know that another player has a high value card, use prince on them to make them discard theirs. If you have a low value hand, then discard your deck.</w:t>
+      </w:r>
+    </w:p>
+    <w:p>
+      <w:pPr>
+        <w:pStyle w:val="ListParagraph"/>
+        <w:numPr>
+          <w:ilvl w:val="0"/>
+          <w:numId w:val="1"/>
+        </w:numPr>
+        <w:rPr>
+          <w:rFonts w:ascii="Dotum" w:eastAsia="Dotum" w:hAnsi="Dotum"/>
+          <w:sz w:val="24"/>
+          <w:szCs w:val="24"/>
+        </w:rPr>
+      </w:pPr>
+      <w:r>
+        <w:rPr>
+          <w:rFonts w:ascii="Dotum" w:eastAsia="Dotum" w:hAnsi="Dotum"/>
+          <w:sz w:val="24"/>
+          <w:szCs w:val="24"/>
+        </w:rPr>
+        <w:t xml:space="preserve">If a player has played a countess, then most likely (not always) they have a prince or king. </w:t>
+      </w:r>
+    </w:p>
+    <w:p>
+      <w:pPr>
+        <w:pStyle w:val="ListParagraph"/>
+        <w:numPr>
+          <w:ilvl w:val="0"/>
+          <w:numId w:val="1"/>
+        </w:numPr>
+        <w:rPr>
+          <w:rFonts w:ascii="Dotum" w:eastAsia="Dotum" w:hAnsi="Dotum"/>
+          <w:sz w:val="24"/>
+          <w:szCs w:val="24"/>
+        </w:rPr>
+      </w:pPr>
+      <w:r>
+        <w:rPr>
+          <w:rFonts w:ascii="Dotum" w:eastAsia="Dotum" w:hAnsi="Dotum"/>
+          <w:sz w:val="24"/>
+          <w:szCs w:val="24"/>
+        </w:rPr>
+        <w:t>Always Target a player who has the highest number of rounds won so far (except yourself).</w:t>
+      </w:r>
+    </w:p>
+    <w:p>
+      <w:pPr>
+        <w:rPr>
+          <w:rFonts w:ascii="Dotum" w:eastAsia="Dotum" w:hAnsi="Dotum"/>
+          <w:sz w:val="24"/>
+          <w:szCs w:val="24"/>
+        </w:rPr>
+      </w:pPr>
+      <w:r>
+        <w:rPr>
+          <w:rFonts w:ascii="Dotum" w:eastAsia="Dotum" w:hAnsi="Dotum"/>
+          <w:sz w:val="24"/>
+          <w:szCs w:val="24"/>
+        </w:rPr>
+        <w:t>(These rules have been implemented in the code provided)</w:t>
+      </w:r>
+    </w:p>
+    <w:p>
+      <w:pPr>
+        <w:rPr>
+          <w:rFonts w:ascii="Dotum" w:eastAsia="Dotum" w:hAnsi="Dotum"/>
+          <w:sz w:val="24"/>
+          <w:szCs w:val="24"/>
+        </w:rPr>
+      </w:pPr>
+    </w:p>
+    <w:p>
+      <w:pPr>
+        <w:rPr>
+          <w:rFonts w:ascii="Dotum" w:eastAsia="Dotum" w:hAnsi="Dotum"/>
+          <w:b/>
+          <w:bCs/>
+          <w:sz w:val="24"/>
+          <w:szCs w:val="24"/>
+        </w:rPr>
+      </w:pPr>
+      <w:r>
+        <w:rPr>
+          <w:rFonts w:ascii="Dotum" w:eastAsia="Dotum" w:hAnsi="Dotum"/>
+          <w:sz w:val="24"/>
+          <w:szCs w:val="24"/>
+        </w:rPr>
+        <w:t>The above strategies were used in the implementation of this rule based, reflex agent</w:t>
+      </w:r>
+      <w:r>
+        <w:rPr>
+          <w:rFonts w:ascii="Dotum" w:eastAsia="Dotum" w:hAnsi="Dotum"/>
+          <w:sz w:val="24"/>
+          <w:szCs w:val="24"/>
+        </w:rPr>
+        <w:t xml:space="preserve">. Some more strategies can be applied such as Bayes Theorem, which </w:t>
+      </w:r>
+      <w:r>
+        <w:rPr>
+          <w:rFonts w:ascii="Dotum" w:eastAsia="Dotum" w:hAnsi="Dotum"/>
+          <w:sz w:val="24"/>
+          <w:szCs w:val="24"/>
+        </w:rPr>
+        <w:t xml:space="preserve">is </w:t>
+      </w:r>
+      <w:r>
+        <w:rPr>
+          <w:rFonts w:ascii="Dotum" w:eastAsia="Dotum" w:hAnsi="Dotum"/>
+          <w:b/>
+          <w:bCs/>
+          <w:sz w:val="24"/>
+          <w:szCs w:val="24"/>
+        </w:rPr>
+        <w:t>an extension to the rule-based agent:</w:t>
+      </w:r>
+    </w:p>
+    <w:p>
+      <w:pPr>
+        <w:rPr>
+          <w:rFonts w:ascii="Dotum" w:eastAsia="Dotum" w:hAnsi="Dotum"/>
+          <w:sz w:val="24"/>
+          <w:szCs w:val="24"/>
+        </w:rPr>
+      </w:pPr>
+      <w:r>
+        <w:rPr>
+          <w:rFonts w:ascii="Dotum" w:eastAsia="Dotum" w:hAnsi="Dotum"/>
+          <w:sz w:val="24"/>
+          <w:szCs w:val="24"/>
+        </w:rPr>
+        <w:t xml:space="preserve">This agent </w:t>
+      </w:r>
+      <w:r>
+        <w:rPr>
+          <w:rFonts w:ascii="Dotum" w:eastAsia="Dotum" w:hAnsi="Dotum"/>
+          <w:sz w:val="24"/>
+          <w:szCs w:val="24"/>
+        </w:rPr>
+        <w:t xml:space="preserve">extension will </w:t>
+      </w:r>
+      <w:r>
+        <w:rPr>
+          <w:rFonts w:ascii="Dotum" w:eastAsia="Dotum" w:hAnsi="Dotum"/>
+          <w:sz w:val="24"/>
+          <w:szCs w:val="24"/>
+        </w:rPr>
+        <w:t>some similarities to the Bayes theorem, as it figures out the probabilities that an opponent will have a card, where the models of opponent strategies have been provided already.</w:t>
+      </w:r>
+    </w:p>
+    <w:p>
+      <w:pPr>
+        <w:rPr>
+          <w:rFonts w:ascii="Dotum" w:eastAsia="Dotum" w:hAnsi="Dotum"/>
+          <w:sz w:val="22"/>
+          <w:szCs w:val="22"/>
+        </w:rPr>
+      </w:pPr>
+      <w:r>
+        <w:rPr>
+          <w:noProof/>
+        </w:rPr>
+        <w:lastRenderedPageBreak/>
+        <w:drawing>
+          <wp:anchor distT="0" distB="0" distL="114300" distR="114300" simplePos="0" relativeHeight="251663360" behindDoc="1" locked="0" layoutInCell="1" allowOverlap="1" wp14:anchorId="4D472DAA" wp14:editId="3EAFC28D">
+            <wp:simplePos x="0" y="0"/>
+            <wp:positionH relativeFrom="margin">
+              <wp:align>left</wp:align>
+            </wp:positionH>
+            <wp:positionV relativeFrom="paragraph">
+              <wp:posOffset>62865</wp:posOffset>
+            </wp:positionV>
+            <wp:extent cx="3543300" cy="2849880"/>
+            <wp:effectExtent l="0" t="0" r="0" b="7620"/>
+            <wp:wrapTight wrapText="bothSides">
+              <wp:wrapPolygon edited="0">
+                <wp:start x="0" y="0"/>
+                <wp:lineTo x="0" y="21513"/>
+                <wp:lineTo x="21484" y="21513"/>
+                <wp:lineTo x="21484" y="0"/>
+                <wp:lineTo x="0" y="0"/>
+              </wp:wrapPolygon>
+            </wp:wrapTight>
+            <wp:docPr id="1" name="Picture 1"/>
+            <wp:cNvGraphicFramePr>
+              <a:graphicFrameLocks xmlns:a="http://schemas.openxmlformats.org/drawingml/2006/main" noChangeAspect="1"/>
+            </wp:cNvGraphicFramePr>
+            <a:graphic xmlns:a="http://schemas.openxmlformats.org/drawingml/2006/main">
+              <a:graphicData uri="http://schemas.openxmlformats.org/drawingml/2006/picture">
+                <pic:pic xmlns:pic="http://schemas.openxmlformats.org/drawingml/2006/picture">
+                  <pic:nvPicPr>
+                    <pic:cNvPr id="1" name=""/>
+                    <pic:cNvPicPr/>
+                  </pic:nvPicPr>
+                  <pic:blipFill>
+                    <a:blip r:embed="rId7" cstate="print">
+                      <a:extLst>
+                        <a:ext uri="{28A0092B-C50C-407E-A947-70E740481C1C}">
+                          <a14:useLocalDpi xmlns:a14="http://schemas.microsoft.com/office/drawing/2010/main" val="0"/>
+                        </a:ext>
+                      </a:extLst>
+                    </a:blip>
+                    <a:stretch>
+                      <a:fillRect/>
+                    </a:stretch>
+                  </pic:blipFill>
+                  <pic:spPr>
+                    <a:xfrm>
+                      <a:off x="0" y="0"/>
+                      <a:ext cx="3549972" cy="2855716"/>
+                    </a:xfrm>
+                    <a:prstGeom prst="rect">
+                      <a:avLst/>
+                    </a:prstGeom>
+                  </pic:spPr>
+                </pic:pic>
+              </a:graphicData>
+            </a:graphic>
+            <wp14:sizeRelH relativeFrom="page">
+              <wp14:pctWidth>0</wp14:pctWidth>
+            </wp14:sizeRelH>
+            <wp14:sizeRelV relativeFrom="page">
+              <wp14:pctHeight>0</wp14:pctHeight>
+            </wp14:sizeRelV>
+          </wp:anchor>
+        </w:drawing>
+      </w:r>
+    </w:p>
+    <w:p>
+      <w:pPr>
+        <w:rPr>
+          <w:rFonts w:ascii="Dotum" w:eastAsia="Dotum" w:hAnsi="Dotum"/>
+          <w:sz w:val="22"/>
+          <w:szCs w:val="22"/>
+        </w:rPr>
+      </w:pPr>
+      <w:r>
+        <w:rPr>
+          <w:rFonts w:ascii="Dotum" w:eastAsia="Dotum" w:hAnsi="Dotum"/>
+          <w:sz w:val="22"/>
+          <w:szCs w:val="22"/>
+        </w:rPr>
+        <w:t>In this selection strategy, the agent memorises the deck of unseen cards. The agent considers two scenarios to guess a player’s card.</w:t>
+      </w:r>
+      <w:r>
+        <w:rPr>
+          <w:rFonts w:ascii="Dotum" w:eastAsia="Dotum" w:hAnsi="Dotum"/>
+          <w:sz w:val="22"/>
+          <w:szCs w:val="22"/>
+        </w:rPr>
+        <w:t xml:space="preserve"> </w:t>
+      </w:r>
+      <w:r>
+        <w:rPr>
+          <w:rFonts w:ascii="Dotum" w:eastAsia="Dotum" w:hAnsi="Dotum"/>
+          <w:sz w:val="22"/>
+          <w:szCs w:val="22"/>
+        </w:rPr>
+        <w:t>Firstly, it considers both the number of unseen cards, and secondly it acknowledges that the target player will likely keep the higher valued cards over the smaller ones. For example, if there is 1 unseen Baron and 1 unseen King in the deck, the selection criteria would be skewed towards the King.  These scenarios help the agent to determine the probability of what the target may have in his hand and play a card accordingly.</w:t>
+      </w:r>
+    </w:p>
+    <w:p>
+      <w:pPr>
+        <w:rPr>
+          <w:rFonts w:ascii="Dotum" w:eastAsia="Dotum" w:hAnsi="Dotum"/>
+          <w:sz w:val="22"/>
+          <w:szCs w:val="22"/>
+        </w:rPr>
+      </w:pPr>
+      <w:r>
+        <w:rPr>
+          <w:rFonts w:ascii="Dotum" w:eastAsia="Dotum" w:hAnsi="Dotum"/>
+          <w:sz w:val="22"/>
+          <w:szCs w:val="22"/>
+        </w:rPr>
+        <w:t>If there is a choice between A (Baron) and B (King) based on values in the unseen deck, the opponent is likely to keep the higher value card B and play the lower one A (Baron).</w:t>
+      </w:r>
+    </w:p>
+    <w:p>
+      <w:pPr>
+        <w:rPr>
+          <w:rFonts w:ascii="Dotum" w:eastAsia="Dotum" w:hAnsi="Dotum"/>
+          <w:sz w:val="22"/>
+          <w:szCs w:val="22"/>
+        </w:rPr>
+      </w:pPr>
+      <w:r>
+        <w:rPr>
+          <w:rFonts w:ascii="Dotum" w:eastAsia="Dotum" w:hAnsi="Dotum"/>
+          <w:sz w:val="22"/>
+          <w:szCs w:val="22"/>
+        </w:rPr>
+        <w:t>However,</w:t>
+      </w:r>
+      <w:r>
+        <w:rPr>
+          <w:rFonts w:ascii="Dotum" w:eastAsia="Dotum" w:hAnsi="Dotum"/>
+          <w:sz w:val="22"/>
+          <w:szCs w:val="22"/>
+        </w:rPr>
+        <w:t xml:space="preserve"> this strategy will not work on the Random agent, because it discards anything regardless of value</w:t>
+      </w:r>
+      <w:r>
+        <w:rPr>
+          <w:rFonts w:ascii="Dotum" w:eastAsia="Dotum" w:hAnsi="Dotum"/>
+          <w:sz w:val="22"/>
+          <w:szCs w:val="22"/>
+        </w:rPr>
+        <w:t xml:space="preserve"> and has no strategy.</w:t>
+      </w:r>
+    </w:p>
+    <w:p>
+      <w:pPr>
+        <w:rPr>
+          <w:rFonts w:ascii="Dotum" w:eastAsia="Dotum" w:hAnsi="Dotum"/>
+          <w:b/>
+          <w:bCs/>
+          <w:sz w:val="24"/>
+          <w:szCs w:val="24"/>
+        </w:rPr>
+      </w:pPr>
+    </w:p>
+    <w:p>
+      <w:pPr>
+        <w:rPr>
+          <w:rFonts w:ascii="Dotum" w:eastAsia="Dotum" w:hAnsi="Dotum"/>
+          <w:b/>
+          <w:bCs/>
+          <w:sz w:val="24"/>
+          <w:szCs w:val="24"/>
+        </w:rPr>
+      </w:pPr>
+    </w:p>
+    <w:p>
+      <w:pPr>
+        <w:rPr>
+          <w:rFonts w:ascii="Dotum" w:eastAsia="Dotum" w:hAnsi="Dotum"/>
+          <w:sz w:val="24"/>
+          <w:szCs w:val="24"/>
+        </w:rPr>
+      </w:pPr>
+    </w:p>
+    <w:p>
+      <w:pPr>
+        <w:rPr>
+          <w:rFonts w:ascii="Dotum" w:eastAsia="Dotum" w:hAnsi="Dotum"/>
+          <w:sz w:val="24"/>
+          <w:szCs w:val="24"/>
+        </w:rPr>
+      </w:pPr>
+    </w:p>
+    <w:p>
+      <w:pPr>
+        <w:rPr>
+          <w:rFonts w:ascii="Dotum" w:eastAsia="Dotum" w:hAnsi="Dotum"/>
+          <w:sz w:val="24"/>
+          <w:szCs w:val="24"/>
+        </w:rPr>
+      </w:pPr>
+    </w:p>
+    <w:p>
+      <w:pPr>
+        <w:rPr>
+          <w:rFonts w:ascii="Dotum" w:eastAsia="Dotum" w:hAnsi="Dotum"/>
+          <w:sz w:val="24"/>
+          <w:szCs w:val="24"/>
+        </w:rPr>
+      </w:pPr>
+    </w:p>
+    <w:p>
+      <w:pPr>
+        <w:rPr>
+          <w:rFonts w:ascii="Dotum" w:eastAsia="Dotum" w:hAnsi="Dotum"/>
+          <w:sz w:val="24"/>
+          <w:szCs w:val="24"/>
+        </w:rPr>
+      </w:pPr>
+    </w:p>
+    <w:p>
+      <w:pPr>
+        <w:rPr>
+          <w:rFonts w:ascii="Dotum" w:eastAsia="Dotum" w:hAnsi="Dotum"/>
+          <w:sz w:val="24"/>
+          <w:szCs w:val="24"/>
+        </w:rPr>
+      </w:pPr>
+    </w:p>
+    <w:p>
+      <w:pPr>
+        <w:rPr>
+          <w:rFonts w:ascii="Dotum" w:eastAsia="Dotum" w:hAnsi="Dotum"/>
+          <w:sz w:val="24"/>
+          <w:szCs w:val="24"/>
+        </w:rPr>
+      </w:pPr>
+    </w:p>
+    <w:p>
+      <w:pPr>
+        <w:rPr>
+          <w:rFonts w:ascii="Dotum" w:eastAsia="Dotum" w:hAnsi="Dotum"/>
+          <w:sz w:val="24"/>
+          <w:szCs w:val="24"/>
+        </w:rPr>
+      </w:pPr>
     </w:p>
     <w:p>
       <w:pPr>
@@ -1850,7 +2265,23 @@
           <w:sz w:val="24"/>
           <w:szCs w:val="24"/>
         </w:rPr>
-        <w:t xml:space="preserve">Single Observer) SO-MCTS algorithm, as the agent doesn’t know the values of other players cards. MCTS works the best of the entire state of the game, and possible plays of the </w:t>
+        <w:t xml:space="preserve">Single Observer) SO-MCTS algorithm, as the agent doesn’t know the values of other players cards. MCTS works the best </w:t>
+      </w:r>
+      <w:r>
+        <w:rPr>
+          <w:rFonts w:ascii="Dotum" w:eastAsia="Dotum" w:hAnsi="Dotum"/>
+          <w:sz w:val="24"/>
+          <w:szCs w:val="24"/>
+        </w:rPr>
+        <w:t>if it knows the</w:t>
+      </w:r>
+      <w:r>
+        <w:rPr>
+          <w:rFonts w:ascii="Dotum" w:eastAsia="Dotum" w:hAnsi="Dotum"/>
+          <w:sz w:val="24"/>
+          <w:szCs w:val="24"/>
+        </w:rPr>
+        <w:t xml:space="preserve"> the entire state of the game, and possible plays of the </w:t>
       </w:r>
       <w:r>
         <w:rPr>
@@ -1866,7 +2297,31 @@
           <w:sz w:val="24"/>
           <w:szCs w:val="24"/>
         </w:rPr>
-        <w:t xml:space="preserve"> card is known, but in love letter, this is not the case.</w:t>
+        <w:t xml:space="preserve"> card </w:t>
+      </w:r>
+      <w:r>
+        <w:rPr>
+          <w:rFonts w:ascii="Dotum" w:eastAsia="Dotum" w:hAnsi="Dotum"/>
+          <w:sz w:val="24"/>
+          <w:szCs w:val="24"/>
+        </w:rPr>
+        <w:t>are</w:t>
+      </w:r>
+      <w:r>
+        <w:rPr>
+          <w:rFonts w:ascii="Dotum" w:eastAsia="Dotum" w:hAnsi="Dotum"/>
+          <w:sz w:val="24"/>
+          <w:szCs w:val="24"/>
+        </w:rPr>
+        <w:t xml:space="preserve"> known, but in love letter, this is not the case</w:t>
+      </w:r>
+      <w:r>
+        <w:rPr>
+          <w:rFonts w:ascii="Dotum" w:eastAsia="Dotum" w:hAnsi="Dotum"/>
+          <w:sz w:val="24"/>
+          <w:szCs w:val="24"/>
+        </w:rPr>
+        <w:t xml:space="preserve"> (uncertain).</w:t>
       </w:r>
     </w:p>
     <w:p>
@@ -2276,190 +2731,1219 @@
           <w:szCs w:val="24"/>
         </w:rPr>
         <w:lastRenderedPageBreak/>
-        <w:t>Rationale and Selection of Agents</w:t>
-      </w:r>
-    </w:p>
-    <w:p>
-      <w:pPr>
-        <w:rPr>
-          <w:rFonts w:ascii="Dotum" w:eastAsia="Dotum" w:hAnsi="Dotum"/>
-          <w:sz w:val="22"/>
-          <w:szCs w:val="22"/>
-        </w:rPr>
-      </w:pPr>
-      <w:r>
-        <w:rPr>
-          <w:rFonts w:ascii="Dotum" w:eastAsia="Dotum" w:hAnsi="Dotum"/>
-          <w:sz w:val="22"/>
-          <w:szCs w:val="22"/>
-        </w:rPr>
-        <w:t>The first agent is a smarter form of the Rule Based agent and can make intelligent decisions as to which target the agent should choose to play their card on.</w:t>
-      </w:r>
-    </w:p>
-    <w:p>
-      <w:pPr>
-        <w:rPr>
-          <w:rFonts w:ascii="Dotum" w:eastAsia="Dotum" w:hAnsi="Dotum"/>
-          <w:sz w:val="22"/>
-          <w:szCs w:val="22"/>
-        </w:rPr>
-      </w:pPr>
-      <w:r>
-        <w:rPr>
-          <w:rFonts w:ascii="Dotum" w:eastAsia="Dotum" w:hAnsi="Dotum"/>
-          <w:sz w:val="22"/>
-          <w:szCs w:val="22"/>
-        </w:rPr>
-        <w:t>In this strategy, the agent memorises the deck of unseen cards</w:t>
-      </w:r>
-      <w:r>
-        <w:rPr>
-          <w:rFonts w:ascii="Dotum" w:eastAsia="Dotum" w:hAnsi="Dotum"/>
-          <w:sz w:val="22"/>
-          <w:szCs w:val="22"/>
-        </w:rPr>
-        <w:t>. The agent considers two scenarios to guess a player’s card.</w:t>
-      </w:r>
-      <w:r>
-        <w:rPr>
-          <w:rFonts w:ascii="Dotum" w:eastAsia="Dotum" w:hAnsi="Dotum"/>
-          <w:sz w:val="22"/>
-          <w:szCs w:val="22"/>
+        <w:t>Rationale</w:t>
+      </w:r>
+      <w:r>
+        <w:rPr>
+          <w:rFonts w:ascii="Dotum" w:eastAsia="Dotum" w:hAnsi="Dotum"/>
+          <w:b/>
+          <w:bCs/>
+          <w:sz w:val="24"/>
+          <w:szCs w:val="24"/>
+        </w:rPr>
+        <w:t xml:space="preserve">, </w:t>
+      </w:r>
+      <w:r>
+        <w:rPr>
+          <w:rFonts w:ascii="Dotum" w:eastAsia="Dotum" w:hAnsi="Dotum"/>
+          <w:b/>
+          <w:bCs/>
+          <w:sz w:val="24"/>
+          <w:szCs w:val="24"/>
+        </w:rPr>
+        <w:t xml:space="preserve">Selection </w:t>
+      </w:r>
+      <w:r>
+        <w:rPr>
+          <w:rFonts w:ascii="Dotum" w:eastAsia="Dotum" w:hAnsi="Dotum"/>
+          <w:b/>
+          <w:bCs/>
+          <w:sz w:val="24"/>
+          <w:szCs w:val="24"/>
+        </w:rPr>
+        <w:t xml:space="preserve">and Implementation </w:t>
+      </w:r>
+      <w:r>
+        <w:rPr>
+          <w:rFonts w:ascii="Dotum" w:eastAsia="Dotum" w:hAnsi="Dotum"/>
+          <w:b/>
+          <w:bCs/>
+          <w:sz w:val="24"/>
+          <w:szCs w:val="24"/>
+        </w:rPr>
+        <w:t>of Agents</w:t>
+      </w:r>
+    </w:p>
+    <w:p>
+      <w:pPr>
+        <w:rPr>
+          <w:rFonts w:ascii="Dotum" w:eastAsia="Dotum" w:hAnsi="Dotum"/>
+          <w:sz w:val="24"/>
+          <w:szCs w:val="24"/>
+        </w:rPr>
+      </w:pPr>
+      <w:r>
+        <w:rPr>
+          <w:rFonts w:ascii="Dotum" w:eastAsia="Dotum" w:hAnsi="Dotum"/>
+          <w:sz w:val="24"/>
+          <w:szCs w:val="24"/>
+        </w:rPr>
+        <w:t>The probability-based reflex agent was finally selected after much testing of viable techniques.</w:t>
+      </w:r>
+    </w:p>
+    <w:p>
+      <w:pPr>
+        <w:rPr>
+          <w:rFonts w:ascii="Dotum" w:eastAsia="Dotum" w:hAnsi="Dotum"/>
+          <w:sz w:val="24"/>
+          <w:szCs w:val="24"/>
+        </w:rPr>
+      </w:pPr>
+      <w:r>
+        <w:rPr>
+          <w:rFonts w:ascii="Dotum" w:eastAsia="Dotum" w:hAnsi="Dotum"/>
+          <w:sz w:val="24"/>
+          <w:szCs w:val="24"/>
+        </w:rPr>
+        <w:t xml:space="preserve">It is easy to see that </w:t>
+      </w:r>
+      <w:r>
+        <w:rPr>
+          <w:rFonts w:ascii="Dotum" w:eastAsia="Dotum" w:hAnsi="Dotum"/>
+          <w:sz w:val="24"/>
+          <w:szCs w:val="24"/>
+        </w:rPr>
+        <w:t>the</w:t>
+      </w:r>
+      <w:r>
+        <w:rPr>
+          <w:rFonts w:ascii="Dotum" w:eastAsia="Dotum" w:hAnsi="Dotum"/>
+          <w:sz w:val="24"/>
+          <w:szCs w:val="24"/>
+        </w:rPr>
+        <w:t xml:space="preserve"> technique of rule-based </w:t>
+      </w:r>
+      <w:r>
+        <w:rPr>
+          <w:rFonts w:ascii="Dotum" w:eastAsia="Dotum" w:hAnsi="Dotum"/>
+          <w:sz w:val="24"/>
+          <w:szCs w:val="24"/>
+        </w:rPr>
+        <w:t>probability agent</w:t>
+      </w:r>
+      <w:r>
+        <w:rPr>
+          <w:rFonts w:ascii="Dotum" w:eastAsia="Dotum" w:hAnsi="Dotum"/>
+          <w:sz w:val="24"/>
+          <w:szCs w:val="24"/>
+        </w:rPr>
+        <w:t xml:space="preserve"> was chosen because there are not many other ways to have an edge/advantage </w:t>
+      </w:r>
+      <w:r>
+        <w:rPr>
+          <w:rFonts w:ascii="Dotum" w:eastAsia="Dotum" w:hAnsi="Dotum"/>
+          <w:sz w:val="24"/>
+          <w:szCs w:val="24"/>
+        </w:rPr>
+        <w:t xml:space="preserve">a </w:t>
+      </w:r>
+      <w:r>
+        <w:rPr>
+          <w:rFonts w:ascii="Dotum" w:eastAsia="Dotum" w:hAnsi="Dotum"/>
+          <w:sz w:val="24"/>
+          <w:szCs w:val="24"/>
+        </w:rPr>
+        <w:t>game</w:t>
+      </w:r>
+      <w:r>
+        <w:rPr>
+          <w:rFonts w:ascii="Dotum" w:eastAsia="Dotum" w:hAnsi="Dotum"/>
+          <w:sz w:val="24"/>
+          <w:szCs w:val="24"/>
+        </w:rPr>
+        <w:t xml:space="preserve"> which involves too much uncertainty</w:t>
+      </w:r>
+      <w:r>
+        <w:rPr>
+          <w:rFonts w:ascii="Dotum" w:eastAsia="Dotum" w:hAnsi="Dotum"/>
+          <w:sz w:val="24"/>
+          <w:szCs w:val="24"/>
+        </w:rPr>
+        <w:t>. The only advantages gained may be in the case where you can remember the cards already played</w:t>
+      </w:r>
+      <w:r>
+        <w:rPr>
+          <w:rFonts w:ascii="Dotum" w:eastAsia="Dotum" w:hAnsi="Dotum"/>
+          <w:sz w:val="24"/>
+          <w:szCs w:val="24"/>
+        </w:rPr>
+        <w:t>/discarded</w:t>
+      </w:r>
+      <w:r>
+        <w:rPr>
+          <w:rFonts w:ascii="Dotum" w:eastAsia="Dotum" w:hAnsi="Dotum"/>
+          <w:sz w:val="24"/>
+          <w:szCs w:val="24"/>
+        </w:rPr>
+        <w:t xml:space="preserve"> (card counting)</w:t>
+      </w:r>
+      <w:r>
+        <w:rPr>
+          <w:rFonts w:ascii="Dotum" w:eastAsia="Dotum" w:hAnsi="Dotum"/>
+          <w:sz w:val="24"/>
+          <w:szCs w:val="24"/>
+        </w:rPr>
+        <w:t>, keeping higher value cards and assuming others do the same,</w:t>
+      </w:r>
+      <w:r>
+        <w:rPr>
+          <w:rFonts w:ascii="Dotum" w:eastAsia="Dotum" w:hAnsi="Dotum"/>
+          <w:sz w:val="24"/>
+          <w:szCs w:val="24"/>
+        </w:rPr>
+        <w:t xml:space="preserve"> and </w:t>
+      </w:r>
+      <w:r>
+        <w:rPr>
+          <w:rFonts w:ascii="Dotum" w:eastAsia="Dotum" w:hAnsi="Dotum"/>
+          <w:sz w:val="24"/>
+          <w:szCs w:val="24"/>
+        </w:rPr>
+        <w:t xml:space="preserve">finally </w:t>
+      </w:r>
+      <w:r>
+        <w:rPr>
+          <w:rFonts w:ascii="Dotum" w:eastAsia="Dotum" w:hAnsi="Dotum"/>
+          <w:sz w:val="24"/>
+          <w:szCs w:val="24"/>
+        </w:rPr>
+        <w:t xml:space="preserve">guess </w:t>
+      </w:r>
+      <w:r>
+        <w:rPr>
+          <w:rFonts w:ascii="Dotum" w:eastAsia="Dotum" w:hAnsi="Dotum"/>
+          <w:sz w:val="24"/>
+          <w:szCs w:val="24"/>
+        </w:rPr>
+        <w:t xml:space="preserve">using </w:t>
+      </w:r>
+      <w:r>
+        <w:rPr>
+          <w:rFonts w:ascii="Dotum" w:eastAsia="Dotum" w:hAnsi="Dotum"/>
+          <w:sz w:val="24"/>
+          <w:szCs w:val="24"/>
+        </w:rPr>
+        <w:t>the seen cards (priest).</w:t>
+      </w:r>
+    </w:p>
+    <w:p>
+      <w:pPr>
+        <w:rPr>
+          <w:rFonts w:ascii="Dotum" w:eastAsia="Dotum" w:hAnsi="Dotum"/>
+          <w:sz w:val="24"/>
+          <w:szCs w:val="24"/>
+        </w:rPr>
+      </w:pPr>
+      <w:r>
+        <w:rPr>
+          <w:rFonts w:ascii="Dotum" w:eastAsia="Dotum" w:hAnsi="Dotum"/>
+          <w:sz w:val="24"/>
+          <w:szCs w:val="24"/>
+        </w:rPr>
+        <w:t xml:space="preserve">The probability-based agent will prioritize the elimination though the cards of higher </w:t>
+      </w:r>
+      <w:r>
+        <w:rPr>
+          <w:rFonts w:ascii="Dotum" w:eastAsia="Dotum" w:hAnsi="Dotum"/>
+          <w:sz w:val="24"/>
+          <w:szCs w:val="24"/>
+        </w:rPr>
+        <w:t>value and</w:t>
+      </w:r>
+      <w:r>
+        <w:rPr>
+          <w:rFonts w:ascii="Dotum" w:eastAsia="Dotum" w:hAnsi="Dotum"/>
+          <w:sz w:val="24"/>
+          <w:szCs w:val="24"/>
         </w:rPr>
         <w:t xml:space="preserve"> </w:t>
       </w:r>
       <w:r>
         <w:rPr>
           <w:rFonts w:ascii="Dotum" w:eastAsia="Dotum" w:hAnsi="Dotum"/>
-          <w:sz w:val="22"/>
-          <w:szCs w:val="22"/>
-        </w:rPr>
-        <w:t xml:space="preserve">Firstly, it </w:t>
-      </w:r>
-      <w:r>
-        <w:rPr>
-          <w:rFonts w:ascii="Dotum" w:eastAsia="Dotum" w:hAnsi="Dotum"/>
-          <w:sz w:val="22"/>
-          <w:szCs w:val="22"/>
-        </w:rPr>
-        <w:t>takes into account both the</w:t>
-      </w:r>
-      <w:r>
-        <w:rPr>
-          <w:rFonts w:ascii="Dotum" w:eastAsia="Dotum" w:hAnsi="Dotum"/>
-          <w:sz w:val="22"/>
-          <w:szCs w:val="22"/>
-        </w:rPr>
-        <w:t xml:space="preserve"> number of</w:t>
-      </w:r>
-      <w:r>
-        <w:rPr>
-          <w:rFonts w:ascii="Dotum" w:eastAsia="Dotum" w:hAnsi="Dotum"/>
-          <w:sz w:val="22"/>
-          <w:szCs w:val="22"/>
-        </w:rPr>
-        <w:t xml:space="preserve"> unseen cards, and </w:t>
-      </w:r>
-      <w:r>
-        <w:rPr>
-          <w:rFonts w:ascii="Dotum" w:eastAsia="Dotum" w:hAnsi="Dotum"/>
-          <w:sz w:val="22"/>
-          <w:szCs w:val="22"/>
-        </w:rPr>
-        <w:t xml:space="preserve">then it acknowledges that </w:t>
-      </w:r>
-      <w:r>
-        <w:rPr>
-          <w:rFonts w:ascii="Dotum" w:eastAsia="Dotum" w:hAnsi="Dotum"/>
-          <w:sz w:val="22"/>
-          <w:szCs w:val="22"/>
-        </w:rPr>
-        <w:t xml:space="preserve">the target player </w:t>
-      </w:r>
-      <w:r>
-        <w:rPr>
-          <w:rFonts w:ascii="Dotum" w:eastAsia="Dotum" w:hAnsi="Dotum"/>
-          <w:sz w:val="22"/>
-          <w:szCs w:val="22"/>
-        </w:rPr>
-        <w:t>will likely</w:t>
-      </w:r>
-      <w:r>
-        <w:rPr>
-          <w:rFonts w:ascii="Dotum" w:eastAsia="Dotum" w:hAnsi="Dotum"/>
-          <w:sz w:val="22"/>
-          <w:szCs w:val="22"/>
-        </w:rPr>
-        <w:t xml:space="preserve"> keep the higher valued cards</w:t>
-      </w:r>
-      <w:r>
-        <w:rPr>
-          <w:rFonts w:ascii="Dotum" w:eastAsia="Dotum" w:hAnsi="Dotum"/>
-          <w:sz w:val="22"/>
-          <w:szCs w:val="22"/>
-        </w:rPr>
-        <w:t xml:space="preserve"> over the smaller ones</w:t>
-      </w:r>
-      <w:r>
-        <w:rPr>
-          <w:rFonts w:ascii="Dotum" w:eastAsia="Dotum" w:hAnsi="Dotum"/>
-          <w:sz w:val="22"/>
-          <w:szCs w:val="22"/>
+          <w:sz w:val="24"/>
+          <w:szCs w:val="24"/>
+        </w:rPr>
+        <w:t xml:space="preserve">consider the number of cards in the </w:t>
+      </w:r>
+      <w:r>
+        <w:rPr>
+          <w:rFonts w:ascii="Dotum" w:eastAsia="Dotum" w:hAnsi="Dotum"/>
+          <w:sz w:val="24"/>
+          <w:szCs w:val="24"/>
+        </w:rPr>
+        <w:t xml:space="preserve">unseen deck. It will also be a ‘Conservative Agent’ as its technique is very defensive in nature. In this case, the agent will only play the </w:t>
+      </w:r>
+      <w:r>
+        <w:rPr>
+          <w:rFonts w:ascii="Dotum" w:eastAsia="Dotum" w:hAnsi="Dotum"/>
+          <w:sz w:val="24"/>
+          <w:szCs w:val="24"/>
+        </w:rPr>
+        <w:t xml:space="preserve">risky move of </w:t>
+      </w:r>
+      <w:r>
+        <w:rPr>
+          <w:rFonts w:ascii="Dotum" w:eastAsia="Dotum" w:hAnsi="Dotum"/>
+          <w:sz w:val="24"/>
+          <w:szCs w:val="24"/>
+        </w:rPr>
+        <w:t>baron</w:t>
+      </w:r>
+      <w:r>
+        <w:rPr>
+          <w:rFonts w:ascii="Dotum" w:eastAsia="Dotum" w:hAnsi="Dotum"/>
+          <w:sz w:val="24"/>
+          <w:szCs w:val="24"/>
+        </w:rPr>
+        <w:t xml:space="preserve"> (or King)</w:t>
+      </w:r>
+      <w:r>
+        <w:rPr>
+          <w:rFonts w:ascii="Dotum" w:eastAsia="Dotum" w:hAnsi="Dotum"/>
+          <w:sz w:val="24"/>
+          <w:szCs w:val="24"/>
+        </w:rPr>
+        <w:t xml:space="preserve"> if the probability of winning</w:t>
+      </w:r>
+      <w:r>
+        <w:rPr>
+          <w:rFonts w:ascii="Dotum" w:eastAsia="Dotum" w:hAnsi="Dotum"/>
+          <w:sz w:val="24"/>
+          <w:szCs w:val="24"/>
+        </w:rPr>
+        <w:t xml:space="preserve"> the comparison</w:t>
+      </w:r>
+      <w:r>
+        <w:rPr>
+          <w:rFonts w:ascii="Dotum" w:eastAsia="Dotum" w:hAnsi="Dotum"/>
+          <w:sz w:val="24"/>
+          <w:szCs w:val="24"/>
+        </w:rPr>
+        <w:t xml:space="preserve"> is greater than 60%. We found that 60% probability is a good trade-off, as we don’t want to discard higher value cards too often. It will not play the baron especially if its chances of losing the comparison are low.</w:t>
+      </w:r>
+    </w:p>
+    <w:p>
+      <w:pPr>
+        <w:rPr>
+          <w:rFonts w:ascii="Dotum" w:eastAsia="Dotum" w:hAnsi="Dotum"/>
+          <w:sz w:val="24"/>
+          <w:szCs w:val="24"/>
+        </w:rPr>
+      </w:pPr>
+      <w:r>
+        <w:rPr>
+          <w:rFonts w:ascii="Dotum" w:eastAsia="Dotum" w:hAnsi="Dotum"/>
+          <w:sz w:val="24"/>
+          <w:szCs w:val="24"/>
+        </w:rPr>
+        <w:t xml:space="preserve">In less risky moves such as playing the guard, or prince the agent will also make an educated guess based on what has </w:t>
+      </w:r>
+      <w:r>
+        <w:rPr>
+          <w:rFonts w:ascii="Dotum" w:eastAsia="Dotum" w:hAnsi="Dotum"/>
+          <w:sz w:val="24"/>
+          <w:szCs w:val="24"/>
+        </w:rPr>
+        <w:t xml:space="preserve">been </w:t>
+      </w:r>
+      <w:r>
+        <w:rPr>
+          <w:rFonts w:ascii="Dotum" w:eastAsia="Dotum" w:hAnsi="Dotum"/>
+          <w:sz w:val="24"/>
+          <w:szCs w:val="24"/>
+        </w:rPr>
+        <w:t>already played</w:t>
+      </w:r>
+      <w:r>
+        <w:rPr>
+          <w:rFonts w:ascii="Dotum" w:eastAsia="Dotum" w:hAnsi="Dotum"/>
+          <w:sz w:val="24"/>
+          <w:szCs w:val="24"/>
         </w:rPr>
         <w:t>.</w:t>
       </w:r>
-      <w:r>
-        <w:rPr>
-          <w:rFonts w:ascii="Dotum" w:eastAsia="Dotum" w:hAnsi="Dotum"/>
-          <w:sz w:val="22"/>
-          <w:szCs w:val="22"/>
-        </w:rPr>
-        <w:t xml:space="preserve"> For example, if there is 1 unseen Baron and 1 unseen King in the deck, the selection criteria would be skewed towards the King. </w:t>
-      </w:r>
-      <w:r>
-        <w:rPr>
-          <w:rFonts w:ascii="Dotum" w:eastAsia="Dotum" w:hAnsi="Dotum"/>
-          <w:sz w:val="22"/>
-          <w:szCs w:val="22"/>
+    </w:p>
+    <w:p>
+      <w:pPr>
+        <w:rPr>
+          <w:rFonts w:ascii="Dotum" w:eastAsia="Dotum" w:hAnsi="Dotum"/>
+          <w:sz w:val="24"/>
+          <w:szCs w:val="24"/>
+        </w:rPr>
+      </w:pPr>
+      <w:r>
+        <w:rPr>
+          <w:rFonts w:ascii="Dotum" w:eastAsia="Dotum" w:hAnsi="Dotum"/>
+          <w:sz w:val="24"/>
+          <w:szCs w:val="24"/>
+        </w:rPr>
+        <w:t xml:space="preserve">The probability agent used the complimentary function </w:t>
+      </w:r>
+      <w:proofErr w:type="gramStart"/>
+      <w:r>
+        <w:rPr>
+          <w:rFonts w:ascii="Dotum" w:eastAsia="Dotum" w:hAnsi="Dotum"/>
+          <w:sz w:val="24"/>
+          <w:szCs w:val="24"/>
+        </w:rPr>
+        <w:t>unseenDeck(</w:t>
+      </w:r>
+      <w:proofErr w:type="gramEnd"/>
+      <w:r>
+        <w:rPr>
+          <w:rFonts w:ascii="Dotum" w:eastAsia="Dotum" w:hAnsi="Dotum"/>
+          <w:sz w:val="24"/>
+          <w:szCs w:val="24"/>
+        </w:rPr>
+        <w:t xml:space="preserve">) to return an indexed array corresponding to each card. </w:t>
+      </w:r>
+      <w:r>
+        <w:rPr>
+          <w:rFonts w:ascii="Dotum" w:eastAsia="Dotum" w:hAnsi="Dotum"/>
+          <w:sz w:val="24"/>
+          <w:szCs w:val="24"/>
+        </w:rPr>
+        <w:t>This passed information to t</w:t>
+      </w:r>
+      <w:r>
+        <w:rPr>
+          <w:rFonts w:ascii="Dotum" w:eastAsia="Dotum" w:hAnsi="Dotum"/>
+          <w:sz w:val="24"/>
+          <w:szCs w:val="24"/>
+        </w:rPr>
+        <w:t xml:space="preserve">he </w:t>
+      </w:r>
+      <w:proofErr w:type="gramStart"/>
+      <w:r>
+        <w:rPr>
+          <w:rFonts w:ascii="Dotum" w:eastAsia="Dotum" w:hAnsi="Dotum"/>
+          <w:sz w:val="24"/>
+          <w:szCs w:val="24"/>
+        </w:rPr>
+        <w:t>guess(</w:t>
+      </w:r>
+      <w:proofErr w:type="gramEnd"/>
+      <w:r>
+        <w:rPr>
+          <w:rFonts w:ascii="Dotum" w:eastAsia="Dotum" w:hAnsi="Dotum"/>
+          <w:sz w:val="24"/>
+          <w:szCs w:val="24"/>
+        </w:rPr>
+        <w:t>)</w:t>
+      </w:r>
+      <w:r>
+        <w:rPr>
+          <w:rFonts w:ascii="Dotum" w:eastAsia="Dotum" w:hAnsi="Dotum"/>
+          <w:sz w:val="24"/>
+          <w:szCs w:val="24"/>
+        </w:rPr>
+        <w:t xml:space="preserve">, playKingOK() and </w:t>
+      </w:r>
+      <w:r>
+        <w:rPr>
+          <w:rFonts w:ascii="Dotum" w:eastAsia="Dotum" w:hAnsi="Dotum"/>
+          <w:sz w:val="24"/>
+          <w:szCs w:val="24"/>
+        </w:rPr>
+        <w:t>playBaronOK() function will also calculate the probability of returning a good answer based on that deck.</w:t>
+      </w:r>
+    </w:p>
+    <w:p>
+      <w:pPr>
+        <w:rPr>
+          <w:rFonts w:ascii="Dotum" w:eastAsia="Dotum" w:hAnsi="Dotum"/>
+          <w:sz w:val="24"/>
+          <w:szCs w:val="24"/>
+        </w:rPr>
+      </w:pPr>
+      <w:r>
+        <w:rPr>
+          <w:rFonts w:ascii="Dotum" w:eastAsia="Dotum" w:hAnsi="Dotum"/>
+          <w:sz w:val="24"/>
+          <w:szCs w:val="24"/>
+        </w:rPr>
+        <w:t>While the Monte Carlo Tree Search Algorithm (MCTS) is a viable technique for this game, it was dropped after some prototyping and experimentation. MCTS method requires simulation the actions other players will take, but without knowledge of the opponents hand it cannot simulate a game.</w:t>
+      </w:r>
+      <w:r>
+        <w:rPr>
+          <w:rFonts w:ascii="Dotum" w:eastAsia="Dotum" w:hAnsi="Dotum"/>
+          <w:sz w:val="24"/>
+          <w:szCs w:val="24"/>
+        </w:rPr>
+        <w:t xml:space="preserve"> MCTS required too many new classes, such as a new State class, and graph/Node classes and did not yield any noticeable results for the effort involved.</w:t>
+      </w:r>
+    </w:p>
+    <w:p>
+      <w:pPr>
+        <w:rPr>
+          <w:rFonts w:ascii="Dotum" w:eastAsia="Dotum" w:hAnsi="Dotum"/>
+          <w:sz w:val="24"/>
+          <w:szCs w:val="24"/>
+        </w:rPr>
+      </w:pPr>
+      <w:r>
+        <w:rPr>
+          <w:rFonts w:ascii="Dotum" w:eastAsia="Dotum" w:hAnsi="Dotum"/>
+          <w:sz w:val="24"/>
+          <w:szCs w:val="24"/>
+        </w:rPr>
+        <w:t xml:space="preserve"> Simulation</w:t>
+      </w:r>
+      <w:r>
+        <w:rPr>
+          <w:rFonts w:ascii="Dotum" w:eastAsia="Dotum" w:hAnsi="Dotum"/>
+          <w:sz w:val="24"/>
+          <w:szCs w:val="24"/>
+        </w:rPr>
+        <w:t xml:space="preserve"> in MCTS</w:t>
+      </w:r>
+      <w:r>
+        <w:rPr>
+          <w:rFonts w:ascii="Dotum" w:eastAsia="Dotum" w:hAnsi="Dotum"/>
+          <w:sz w:val="24"/>
+          <w:szCs w:val="24"/>
+        </w:rPr>
+        <w:t xml:space="preserve"> requires little or absolutely no uncertainty. As there is so much uncertainty around what a player may hold, it was not viable </w:t>
+      </w:r>
+      <w:r>
+        <w:rPr>
+          <w:rFonts w:ascii="Dotum" w:eastAsia="Dotum" w:hAnsi="Dotum"/>
+          <w:sz w:val="24"/>
+          <w:szCs w:val="24"/>
+        </w:rPr>
+        <w:t>in our approach.</w:t>
+      </w:r>
+    </w:p>
+    <w:p>
+      <w:pPr>
+        <w:rPr>
+          <w:rFonts w:ascii="Dotum" w:eastAsia="Dotum" w:hAnsi="Dotum"/>
+          <w:sz w:val="24"/>
+          <w:szCs w:val="24"/>
+        </w:rPr>
+      </w:pPr>
+      <w:r>
+        <w:rPr>
+          <w:rFonts w:ascii="Dotum" w:eastAsia="Dotum" w:hAnsi="Dotum"/>
+          <w:sz w:val="24"/>
+          <w:szCs w:val="24"/>
+        </w:rPr>
+        <w:t xml:space="preserve">The Single Observer MCTS (SO-MCTS) </w:t>
+      </w:r>
+      <w:r>
+        <w:rPr>
+          <w:rFonts w:ascii="Dotum" w:eastAsia="Dotum" w:hAnsi="Dotum"/>
+          <w:sz w:val="24"/>
+          <w:szCs w:val="24"/>
+        </w:rPr>
+        <w:t>considers</w:t>
+      </w:r>
+      <w:r>
+        <w:rPr>
+          <w:rFonts w:ascii="Dotum" w:eastAsia="Dotum" w:hAnsi="Dotum"/>
+          <w:sz w:val="24"/>
+          <w:szCs w:val="24"/>
+        </w:rPr>
+        <w:t xml:space="preserve"> the uncertainty</w:t>
+      </w:r>
+      <w:r>
+        <w:rPr>
+          <w:rFonts w:ascii="Dotum" w:eastAsia="Dotum" w:hAnsi="Dotum"/>
+          <w:sz w:val="24"/>
+          <w:szCs w:val="24"/>
+        </w:rPr>
+        <w:t xml:space="preserve"> of a game</w:t>
+      </w:r>
+      <w:r>
+        <w:rPr>
+          <w:rFonts w:ascii="Dotum" w:eastAsia="Dotum" w:hAnsi="Dotum"/>
+          <w:sz w:val="24"/>
+          <w:szCs w:val="24"/>
+        </w:rPr>
+        <w:t>, and is designed to accommodate unknown variables, but making incomplete simulations were questionable at best, as it is no better than selecting random moves.</w:t>
+      </w:r>
+    </w:p>
+    <w:p>
+      <w:pPr>
+        <w:rPr>
+          <w:rFonts w:ascii="Dotum" w:eastAsia="Dotum" w:hAnsi="Dotum"/>
+          <w:b/>
+          <w:bCs/>
+          <w:sz w:val="24"/>
+          <w:szCs w:val="24"/>
+        </w:rPr>
+      </w:pPr>
+      <w:r>
+        <w:rPr>
+          <w:rFonts w:ascii="Dotum" w:eastAsia="Dotum" w:hAnsi="Dotum"/>
+          <w:b/>
+          <w:bCs/>
+          <w:sz w:val="24"/>
+          <w:szCs w:val="24"/>
+        </w:rPr>
+        <w:lastRenderedPageBreak/>
+        <w:t>Data Structures and Code Implementation – Probability Agent</w:t>
+      </w:r>
+    </w:p>
+    <w:p>
+      <w:pPr>
+        <w:rPr>
+          <w:rFonts w:ascii="Dotum" w:eastAsia="Dotum" w:hAnsi="Dotum"/>
+          <w:b/>
+          <w:bCs/>
+          <w:sz w:val="24"/>
+          <w:szCs w:val="24"/>
+        </w:rPr>
+      </w:pPr>
+    </w:p>
+    <w:p>
+      <w:pPr>
+        <w:pStyle w:val="ListParagraph"/>
+        <w:numPr>
+          <w:ilvl w:val="0"/>
+          <w:numId w:val="2"/>
+        </w:numPr>
+        <w:rPr>
+          <w:rFonts w:ascii="Dotum" w:eastAsia="Dotum" w:hAnsi="Dotum"/>
+          <w:sz w:val="24"/>
+          <w:szCs w:val="24"/>
+        </w:rPr>
+      </w:pPr>
+      <w:proofErr w:type="spellStart"/>
+      <w:r>
+        <w:rPr>
+          <w:rFonts w:ascii="Dotum" w:eastAsia="Dotum" w:hAnsi="Dotum"/>
+          <w:sz w:val="24"/>
+          <w:szCs w:val="24"/>
+        </w:rPr>
+        <w:t>TreeMap</w:t>
+      </w:r>
+      <w:proofErr w:type="spellEnd"/>
+      <w:r>
+        <w:rPr>
+          <w:rFonts w:ascii="Dotum" w:eastAsia="Dotum" w:hAnsi="Dotum"/>
+          <w:sz w:val="24"/>
+          <w:szCs w:val="24"/>
+        </w:rPr>
+        <w:t>&lt;Integer, Integer&gt;: stores the known cards from using the priest</w:t>
+      </w:r>
+      <w:r>
+        <w:rPr>
+          <w:rFonts w:ascii="Dotum" w:eastAsia="Dotum" w:hAnsi="Dotum"/>
+          <w:sz w:val="24"/>
+          <w:szCs w:val="24"/>
         </w:rPr>
         <w:t xml:space="preserve"> </w:t>
       </w:r>
       <w:r>
         <w:rPr>
           <w:rFonts w:ascii="Dotum" w:eastAsia="Dotum" w:hAnsi="Dotum"/>
-          <w:sz w:val="22"/>
-          <w:szCs w:val="22"/>
-        </w:rPr>
-        <w:t>These scenarios help the agent to determine the probability of what the target may have in his hand and play a card accordingly.</w:t>
-      </w:r>
-    </w:p>
-    <w:p>
-      <w:pPr>
-        <w:rPr>
-          <w:rFonts w:ascii="Dotum" w:eastAsia="Dotum" w:hAnsi="Dotum"/>
-          <w:sz w:val="22"/>
-          <w:szCs w:val="22"/>
-        </w:rPr>
-      </w:pPr>
-      <w:r>
-        <w:rPr>
-          <w:rFonts w:ascii="Dotum" w:eastAsia="Dotum" w:hAnsi="Dotum"/>
-          <w:sz w:val="22"/>
-          <w:szCs w:val="22"/>
-        </w:rPr>
-        <w:t>Some strategies are:</w:t>
-      </w:r>
-    </w:p>
-    <w:p>
-      <w:pPr>
-        <w:rPr>
-          <w:rFonts w:ascii="Dotum" w:eastAsia="Dotum" w:hAnsi="Dotum"/>
-          <w:sz w:val="22"/>
-          <w:szCs w:val="22"/>
-        </w:rPr>
-      </w:pPr>
+          <w:sz w:val="24"/>
+          <w:szCs w:val="24"/>
+        </w:rPr>
+        <w:t>{</w:t>
+      </w:r>
+      <w:proofErr w:type="spellStart"/>
+      <w:r>
+        <w:rPr>
+          <w:rFonts w:ascii="Dotum" w:eastAsia="Dotum" w:hAnsi="Dotum"/>
+          <w:sz w:val="24"/>
+          <w:szCs w:val="24"/>
+        </w:rPr>
+        <w:t>PlayerIndex</w:t>
+      </w:r>
+      <w:proofErr w:type="spellEnd"/>
+      <w:r>
+        <w:rPr>
+          <w:rFonts w:ascii="Dotum" w:eastAsia="Dotum" w:hAnsi="Dotum"/>
+          <w:sz w:val="24"/>
+          <w:szCs w:val="24"/>
+        </w:rPr>
+        <w:t xml:space="preserve">, </w:t>
+      </w:r>
+      <w:proofErr w:type="spellStart"/>
+      <w:r>
+        <w:rPr>
+          <w:rFonts w:ascii="Dotum" w:eastAsia="Dotum" w:hAnsi="Dotum"/>
+          <w:sz w:val="24"/>
+          <w:szCs w:val="24"/>
+        </w:rPr>
+        <w:t>cardValueInHand</w:t>
+      </w:r>
+      <w:proofErr w:type="spellEnd"/>
+      <w:r>
+        <w:rPr>
+          <w:rFonts w:ascii="Dotum" w:eastAsia="Dotum" w:hAnsi="Dotum"/>
+          <w:sz w:val="24"/>
+          <w:szCs w:val="24"/>
+        </w:rPr>
+        <w:t xml:space="preserve">} a </w:t>
+      </w:r>
+      <w:proofErr w:type="spellStart"/>
+      <w:r>
+        <w:rPr>
+          <w:rFonts w:ascii="Dotum" w:eastAsia="Dotum" w:hAnsi="Dotum"/>
+          <w:sz w:val="24"/>
+          <w:szCs w:val="24"/>
+        </w:rPr>
+        <w:t>TreeMap</w:t>
+      </w:r>
+      <w:proofErr w:type="spellEnd"/>
+      <w:r>
+        <w:rPr>
+          <w:rFonts w:ascii="Dotum" w:eastAsia="Dotum" w:hAnsi="Dotum"/>
+          <w:sz w:val="24"/>
+          <w:szCs w:val="24"/>
+        </w:rPr>
+        <w:t xml:space="preserve"> is used because it can easily extract the value of a </w:t>
+      </w:r>
+      <w:proofErr w:type="gramStart"/>
+      <w:r>
+        <w:rPr>
+          <w:rFonts w:ascii="Dotum" w:eastAsia="Dotum" w:hAnsi="Dotum"/>
+          <w:sz w:val="24"/>
+          <w:szCs w:val="24"/>
+        </w:rPr>
+        <w:t>persons</w:t>
+      </w:r>
+      <w:proofErr w:type="gramEnd"/>
+      <w:r>
+        <w:rPr>
+          <w:rFonts w:ascii="Dotum" w:eastAsia="Dotum" w:hAnsi="Dotum"/>
+          <w:sz w:val="24"/>
+          <w:szCs w:val="24"/>
+        </w:rPr>
+        <w:t xml:space="preserve"> card given their player index.</w:t>
+      </w:r>
+    </w:p>
+    <w:p>
+      <w:pPr>
+        <w:rPr>
+          <w:rFonts w:ascii="Dotum" w:eastAsia="Dotum" w:hAnsi="Dotum"/>
+          <w:sz w:val="24"/>
+          <w:szCs w:val="24"/>
+        </w:rPr>
+      </w:pPr>
+    </w:p>
+    <w:p>
+      <w:pPr>
+        <w:pStyle w:val="ListParagraph"/>
+        <w:numPr>
+          <w:ilvl w:val="0"/>
+          <w:numId w:val="2"/>
+        </w:numPr>
+        <w:rPr>
+          <w:rFonts w:ascii="Dotum" w:eastAsia="Dotum" w:hAnsi="Dotum"/>
+          <w:sz w:val="24"/>
+          <w:szCs w:val="24"/>
+        </w:rPr>
+      </w:pPr>
+      <w:r>
+        <w:rPr>
+          <w:rFonts w:ascii="Dotum" w:eastAsia="Dotum" w:hAnsi="Dotum"/>
+          <w:sz w:val="24"/>
+          <w:szCs w:val="24"/>
+        </w:rPr>
+        <w:t>Int [</w:t>
+      </w:r>
+      <w:r>
+        <w:rPr>
+          <w:rFonts w:ascii="Dotum" w:eastAsia="Dotum" w:hAnsi="Dotum"/>
+          <w:sz w:val="24"/>
+          <w:szCs w:val="24"/>
+        </w:rPr>
+        <w:t xml:space="preserve">] </w:t>
+      </w:r>
+      <w:r>
+        <w:rPr>
+          <w:rFonts w:ascii="Dotum" w:eastAsia="Dotum" w:hAnsi="Dotum"/>
+          <w:sz w:val="24"/>
+          <w:szCs w:val="24"/>
+        </w:rPr>
+        <w:t>deck</w:t>
+      </w:r>
+      <w:r>
+        <w:rPr>
+          <w:rFonts w:ascii="Dotum" w:eastAsia="Dotum" w:hAnsi="Dotum"/>
+          <w:sz w:val="24"/>
+          <w:szCs w:val="24"/>
+        </w:rPr>
+        <w:t xml:space="preserve"> stores all the unseen cards in an array. Each index represents a different card, and their associated card count (unseen count). Here is an example where there are 2 unseen barons, 1 guard and 1 unseen princess</w:t>
+      </w:r>
+    </w:p>
+    <w:p>
+      <w:pPr>
+        <w:pStyle w:val="ListParagraph"/>
+        <w:rPr>
+          <w:rFonts w:ascii="Dotum" w:eastAsia="Dotum" w:hAnsi="Dotum"/>
+          <w:sz w:val="24"/>
+          <w:szCs w:val="24"/>
+        </w:rPr>
+      </w:pPr>
+    </w:p>
+    <w:p>
+      <w:pPr>
+        <w:pStyle w:val="ListParagraph"/>
+        <w:rPr>
+          <w:rFonts w:ascii="Dotum" w:eastAsia="Dotum" w:hAnsi="Dotum"/>
+          <w:sz w:val="24"/>
+          <w:szCs w:val="24"/>
+        </w:rPr>
+      </w:pPr>
+      <w:r>
+        <w:rPr>
+          <w:rFonts w:ascii="Dotum" w:eastAsia="Dotum" w:hAnsi="Dotum"/>
+          <w:sz w:val="24"/>
+          <w:szCs w:val="24"/>
+        </w:rPr>
+        <w:t>{1,0,2,0,0,0,0,1</w:t>
+      </w:r>
+      <w:r>
+        <w:rPr>
+          <w:rFonts w:ascii="Dotum" w:eastAsia="Dotum" w:hAnsi="Dotum"/>
+          <w:sz w:val="24"/>
+          <w:szCs w:val="24"/>
+        </w:rPr>
+        <w:t>}</w:t>
+      </w:r>
+    </w:p>
+    <w:p>
+      <w:pPr>
+        <w:rPr>
+          <w:rFonts w:ascii="Dotum" w:eastAsia="Dotum" w:hAnsi="Dotum"/>
+          <w:sz w:val="24"/>
+          <w:szCs w:val="24"/>
+        </w:rPr>
+      </w:pPr>
+    </w:p>
+    <w:p>
+      <w:pPr>
+        <w:pStyle w:val="ListParagraph"/>
+        <w:numPr>
+          <w:ilvl w:val="0"/>
+          <w:numId w:val="2"/>
+        </w:numPr>
+        <w:rPr>
+          <w:rFonts w:ascii="Dotum" w:eastAsia="Dotum" w:hAnsi="Dotum"/>
+          <w:sz w:val="24"/>
+          <w:szCs w:val="24"/>
+        </w:rPr>
+      </w:pPr>
+      <w:r>
+        <w:rPr>
+          <w:rFonts w:ascii="Dotum" w:eastAsia="Dotum" w:hAnsi="Dotum"/>
+          <w:sz w:val="24"/>
+          <w:szCs w:val="24"/>
+        </w:rPr>
+        <w:t xml:space="preserve">HashMap&lt;Integer, Integer&gt;: used for storing the players and the number of rounds that they have won. This is used to target specific players </w:t>
+      </w:r>
+      <w:r>
+        <w:rPr>
+          <w:rFonts w:ascii="Dotum" w:eastAsia="Dotum" w:hAnsi="Dotum"/>
+          <w:sz w:val="24"/>
+          <w:szCs w:val="24"/>
+        </w:rPr>
+        <w:t>that have high win rates that</w:t>
+      </w:r>
+      <w:r>
+        <w:rPr>
+          <w:rFonts w:ascii="Dotum" w:eastAsia="Dotum" w:hAnsi="Dotum"/>
+          <w:sz w:val="24"/>
+          <w:szCs w:val="24"/>
+        </w:rPr>
+        <w:t xml:space="preserve"> we want to </w:t>
+      </w:r>
+      <w:r>
+        <w:rPr>
+          <w:rFonts w:ascii="Dotum" w:eastAsia="Dotum" w:hAnsi="Dotum"/>
+          <w:sz w:val="24"/>
+          <w:szCs w:val="24"/>
+        </w:rPr>
+        <w:t>target</w:t>
+      </w:r>
+      <w:r>
+        <w:rPr>
+          <w:rFonts w:ascii="Dotum" w:eastAsia="Dotum" w:hAnsi="Dotum"/>
+          <w:sz w:val="24"/>
+          <w:szCs w:val="24"/>
+        </w:rPr>
+        <w:t xml:space="preserve"> first, to prevent them winning further.</w:t>
+      </w:r>
+    </w:p>
+    <w:p>
+      <w:pPr>
+        <w:pStyle w:val="ListParagraph"/>
+        <w:rPr>
+          <w:rFonts w:ascii="Dotum" w:eastAsia="Dotum" w:hAnsi="Dotum"/>
+          <w:sz w:val="24"/>
+          <w:szCs w:val="24"/>
+        </w:rPr>
+      </w:pPr>
+      <w:r>
+        <w:rPr>
+          <w:rFonts w:ascii="Dotum" w:eastAsia="Dotum" w:hAnsi="Dotum"/>
+          <w:sz w:val="24"/>
+          <w:szCs w:val="24"/>
+        </w:rPr>
+        <w:t>{</w:t>
+      </w:r>
+      <w:proofErr w:type="spellStart"/>
+      <w:r>
+        <w:rPr>
+          <w:rFonts w:ascii="Dotum" w:eastAsia="Dotum" w:hAnsi="Dotum"/>
+          <w:sz w:val="24"/>
+          <w:szCs w:val="24"/>
+        </w:rPr>
+        <w:t>PlayerIndex</w:t>
+      </w:r>
+      <w:proofErr w:type="spellEnd"/>
+      <w:r>
+        <w:rPr>
+          <w:rFonts w:ascii="Dotum" w:eastAsia="Dotum" w:hAnsi="Dotum"/>
+          <w:sz w:val="24"/>
+          <w:szCs w:val="24"/>
+        </w:rPr>
+        <w:t xml:space="preserve">, </w:t>
+      </w:r>
+      <w:proofErr w:type="spellStart"/>
+      <w:r>
+        <w:rPr>
+          <w:rFonts w:ascii="Dotum" w:eastAsia="Dotum" w:hAnsi="Dotum"/>
+          <w:sz w:val="24"/>
+          <w:szCs w:val="24"/>
+        </w:rPr>
+        <w:t>roundsWon</w:t>
+      </w:r>
+      <w:proofErr w:type="spellEnd"/>
+      <w:r>
+        <w:rPr>
+          <w:rFonts w:ascii="Dotum" w:eastAsia="Dotum" w:hAnsi="Dotum"/>
+          <w:sz w:val="24"/>
+          <w:szCs w:val="24"/>
+        </w:rPr>
+        <w:t>}</w:t>
+      </w:r>
+    </w:p>
+    <w:p>
+      <w:pPr>
+        <w:rPr>
+          <w:rFonts w:ascii="Dotum" w:eastAsia="Dotum" w:hAnsi="Dotum"/>
+          <w:sz w:val="24"/>
+          <w:szCs w:val="24"/>
+        </w:rPr>
+      </w:pPr>
+    </w:p>
+    <w:p>
+      <w:pPr>
+        <w:rPr>
+          <w:rFonts w:ascii="Dotum" w:eastAsia="Dotum" w:hAnsi="Dotum"/>
+          <w:b/>
+          <w:bCs/>
+          <w:sz w:val="24"/>
+          <w:szCs w:val="24"/>
+        </w:rPr>
+      </w:pPr>
+    </w:p>
+    <w:p>
+      <w:pPr>
+        <w:rPr>
+          <w:rFonts w:ascii="Dotum" w:eastAsia="Dotum" w:hAnsi="Dotum"/>
+          <w:b/>
+          <w:bCs/>
+          <w:sz w:val="24"/>
+          <w:szCs w:val="24"/>
+        </w:rPr>
+      </w:pPr>
+    </w:p>
+    <w:p>
+      <w:pPr>
+        <w:rPr>
+          <w:rFonts w:ascii="Dotum" w:eastAsia="Dotum" w:hAnsi="Dotum"/>
+          <w:b/>
+          <w:bCs/>
+          <w:sz w:val="24"/>
+          <w:szCs w:val="24"/>
+        </w:rPr>
+      </w:pPr>
+    </w:p>
+    <w:p>
+      <w:pPr>
+        <w:rPr>
+          <w:rFonts w:ascii="Dotum" w:eastAsia="Dotum" w:hAnsi="Dotum"/>
+          <w:b/>
+          <w:bCs/>
+          <w:sz w:val="24"/>
+          <w:szCs w:val="24"/>
+        </w:rPr>
+      </w:pPr>
+    </w:p>
+    <w:p>
+      <w:pPr>
+        <w:rPr>
+          <w:rFonts w:ascii="Dotum" w:eastAsia="Dotum" w:hAnsi="Dotum"/>
+          <w:b/>
+          <w:bCs/>
+          <w:sz w:val="24"/>
+          <w:szCs w:val="24"/>
+        </w:rPr>
+      </w:pPr>
+    </w:p>
+    <w:p>
+      <w:pPr>
+        <w:rPr>
+          <w:rFonts w:ascii="Dotum" w:eastAsia="Dotum" w:hAnsi="Dotum"/>
+          <w:b/>
+          <w:bCs/>
+          <w:sz w:val="24"/>
+          <w:szCs w:val="24"/>
+        </w:rPr>
+      </w:pPr>
+    </w:p>
+    <w:p>
+      <w:pPr>
+        <w:rPr>
+          <w:rFonts w:ascii="Dotum" w:eastAsia="Dotum" w:hAnsi="Dotum"/>
+          <w:b/>
+          <w:bCs/>
+          <w:sz w:val="24"/>
+          <w:szCs w:val="24"/>
+        </w:rPr>
+      </w:pPr>
+    </w:p>
+    <w:p>
+      <w:pPr>
+        <w:rPr>
+          <w:rFonts w:ascii="Dotum" w:eastAsia="Dotum" w:hAnsi="Dotum"/>
+          <w:b/>
+          <w:bCs/>
+          <w:sz w:val="24"/>
+          <w:szCs w:val="24"/>
+        </w:rPr>
+      </w:pPr>
+    </w:p>
+    <w:p>
+      <w:pPr>
+        <w:rPr>
+          <w:rFonts w:ascii="Dotum" w:eastAsia="Dotum" w:hAnsi="Dotum"/>
+          <w:b/>
+          <w:bCs/>
+          <w:sz w:val="24"/>
+          <w:szCs w:val="24"/>
+        </w:rPr>
+      </w:pPr>
+    </w:p>
+    <w:p>
+      <w:pPr>
+        <w:rPr>
+          <w:rFonts w:ascii="Dotum" w:eastAsia="Dotum" w:hAnsi="Dotum"/>
+          <w:b/>
+          <w:bCs/>
+          <w:sz w:val="24"/>
+          <w:szCs w:val="24"/>
+        </w:rPr>
+      </w:pPr>
+    </w:p>
+    <w:p>
+      <w:pPr>
+        <w:pBdr>
+          <w:bottom w:val="single" w:sz="4" w:space="1" w:color="auto"/>
+        </w:pBdr>
+        <w:rPr>
+          <w:rFonts w:ascii="Dotum" w:eastAsia="Dotum" w:hAnsi="Dotum"/>
+          <w:b/>
+          <w:bCs/>
+          <w:sz w:val="24"/>
+          <w:szCs w:val="24"/>
+        </w:rPr>
+      </w:pPr>
+      <w:r>
+        <w:rPr>
+          <w:rFonts w:ascii="Dotum" w:eastAsia="Dotum" w:hAnsi="Dotum"/>
+          <w:b/>
+          <w:bCs/>
+          <w:sz w:val="24"/>
+          <w:szCs w:val="24"/>
+        </w:rPr>
+        <w:lastRenderedPageBreak/>
+        <w:t>Validation</w:t>
+      </w:r>
+    </w:p>
+    <w:p>
+      <w:pPr>
+        <w:rPr>
+          <w:rFonts w:ascii="Dotum" w:eastAsia="Dotum" w:hAnsi="Dotum"/>
+          <w:b/>
+          <w:bCs/>
+          <w:sz w:val="24"/>
+          <w:szCs w:val="24"/>
+        </w:rPr>
+      </w:pPr>
+    </w:p>
+    <w:p>
+      <w:pPr>
+        <w:rPr>
+          <w:rFonts w:ascii="Dotum" w:eastAsia="Dotum" w:hAnsi="Dotum"/>
+          <w:b/>
+          <w:bCs/>
+          <w:sz w:val="24"/>
+          <w:szCs w:val="24"/>
+        </w:rPr>
+      </w:pPr>
+      <w:r>
+        <w:rPr>
+          <w:rFonts w:ascii="Dotum" w:eastAsia="Dotum" w:hAnsi="Dotum"/>
+          <w:b/>
+          <w:bCs/>
+          <w:sz w:val="24"/>
+          <w:szCs w:val="24"/>
+        </w:rPr>
+        <w:t>Analysis of the Probability Agents Performance against 3 random agents, over 100 games</w:t>
+      </w:r>
+    </w:p>
+    <w:p>
+      <w:pPr>
+        <w:rPr>
+          <w:rFonts w:ascii="Dotum" w:eastAsia="Dotum" w:hAnsi="Dotum"/>
+          <w:b/>
+          <w:bCs/>
+          <w:sz w:val="24"/>
+          <w:szCs w:val="24"/>
+        </w:rPr>
+      </w:pPr>
+      <w:r>
+        <w:rPr>
+          <w:rFonts w:ascii="Dotum" w:eastAsia="Dotum" w:hAnsi="Dotum"/>
+          <w:b/>
+          <w:bCs/>
+          <w:noProof/>
+          <w:sz w:val="24"/>
+          <w:szCs w:val="24"/>
+        </w:rPr>
+        <w:drawing>
+          <wp:inline distT="0" distB="0" distL="0" distR="0" wp14:anchorId="0496F4F3" wp14:editId="0FC52142">
+            <wp:extent cx="5167313" cy="3987443"/>
+            <wp:effectExtent l="0" t="0" r="0" b="0"/>
+            <wp:docPr id="4" name="Picture 4"/>
+            <wp:cNvGraphicFramePr>
+              <a:graphicFrameLocks xmlns:a="http://schemas.openxmlformats.org/drawingml/2006/main" noChangeAspect="1"/>
+            </wp:cNvGraphicFramePr>
+            <a:graphic xmlns:a="http://schemas.openxmlformats.org/drawingml/2006/main">
+              <a:graphicData uri="http://schemas.openxmlformats.org/drawingml/2006/picture">
+                <pic:pic xmlns:pic="http://schemas.openxmlformats.org/drawingml/2006/picture">
+                  <pic:nvPicPr>
+                    <pic:cNvPr id="0" name="Picture 2"/>
+                    <pic:cNvPicPr>
+                      <a:picLocks noChangeAspect="1" noChangeArrowheads="1"/>
+                    </pic:cNvPicPr>
+                  </pic:nvPicPr>
+                  <pic:blipFill>
+                    <a:blip r:embed="rId8">
+                      <a:extLst>
+                        <a:ext uri="{28A0092B-C50C-407E-A947-70E740481C1C}">
+                          <a14:useLocalDpi xmlns:a14="http://schemas.microsoft.com/office/drawing/2010/main" val="0"/>
+                        </a:ext>
+                      </a:extLst>
+                    </a:blip>
+                    <a:srcRect/>
+                    <a:stretch>
+                      <a:fillRect/>
+                    </a:stretch>
+                  </pic:blipFill>
+                  <pic:spPr bwMode="auto">
+                    <a:xfrm>
+                      <a:off x="0" y="0"/>
+                      <a:ext cx="5173983" cy="3992590"/>
+                    </a:xfrm>
+                    <a:prstGeom prst="rect">
+                      <a:avLst/>
+                    </a:prstGeom>
+                    <a:noFill/>
+                    <a:ln>
+                      <a:noFill/>
+                    </a:ln>
+                  </pic:spPr>
+                </pic:pic>
+              </a:graphicData>
+            </a:graphic>
+          </wp:inline>
+        </w:drawing>
+      </w:r>
       <w:bookmarkStart w:id="0" w:name="_GoBack"/>
       <w:bookmarkEnd w:id="0"/>
+    </w:p>
+    <w:p>
+      <w:pPr>
+        <w:rPr>
+          <w:rFonts w:ascii="Dotum" w:eastAsia="Dotum" w:hAnsi="Dotum"/>
+          <w:sz w:val="24"/>
+          <w:szCs w:val="24"/>
+        </w:rPr>
+      </w:pPr>
+    </w:p>
+    <w:p>
+      <w:pPr>
+        <w:rPr>
+          <w:rFonts w:ascii="Dotum" w:eastAsia="Dotum" w:hAnsi="Dotum"/>
+          <w:sz w:val="24"/>
+          <w:szCs w:val="24"/>
+        </w:rPr>
+      </w:pPr>
+    </w:p>
+    <w:p>
+      <w:pPr>
+        <w:rPr>
+          <w:rFonts w:ascii="Dotum" w:eastAsia="Dotum" w:hAnsi="Dotum"/>
+          <w:sz w:val="24"/>
+          <w:szCs w:val="24"/>
+        </w:rPr>
+      </w:pPr>
+    </w:p>
+    <w:p>
+      <w:pPr>
+        <w:rPr>
+          <w:rFonts w:ascii="Dotum" w:eastAsia="Dotum" w:hAnsi="Dotum"/>
+          <w:sz w:val="24"/>
+          <w:szCs w:val="24"/>
+        </w:rPr>
+      </w:pPr>
+    </w:p>
+    <w:p>
+      <w:pPr>
+        <w:rPr>
+          <w:rFonts w:ascii="Dotum" w:eastAsia="Dotum" w:hAnsi="Dotum"/>
+          <w:sz w:val="24"/>
+          <w:szCs w:val="24"/>
+        </w:rPr>
+      </w:pPr>
+    </w:p>
+    <w:p>
+      <w:pPr>
+        <w:rPr>
+          <w:rFonts w:ascii="Dotum" w:eastAsia="Dotum" w:hAnsi="Dotum"/>
+          <w:sz w:val="24"/>
+          <w:szCs w:val="24"/>
+        </w:rPr>
+      </w:pPr>
+    </w:p>
+    <w:p>
+      <w:pPr>
+        <w:rPr>
+          <w:rFonts w:ascii="Dotum" w:eastAsia="Dotum" w:hAnsi="Dotum"/>
+          <w:sz w:val="24"/>
+          <w:szCs w:val="24"/>
+        </w:rPr>
+      </w:pPr>
     </w:p>
     <w:p>
       <w:pPr>
@@ -2674,8 +4158,123 @@
       </w:rPr>
     </w:lvl>
   </w:abstractNum>
+  <w:abstractNum w:abstractNumId="1" w15:restartNumberingAfterBreak="0">
+    <w:nsid w:val="29706495"/>
+    <w:multiLevelType w:val="hybridMultilevel"/>
+    <w:tmpl w:val="C36A5E8E"/>
+    <w:lvl w:ilvl="0" w:tplc="89A869C2">
+      <w:numFmt w:val="bullet"/>
+      <w:lvlText w:val=""/>
+      <w:lvlJc w:val="left"/>
+      <w:pPr>
+        <w:ind w:left="720" w:hanging="360"/>
+      </w:pPr>
+      <w:rPr>
+        <w:rFonts w:ascii="Wingdings" w:eastAsia="Dotum" w:hAnsi="Wingdings" w:cstheme="minorBidi" w:hint="default"/>
+      </w:rPr>
+    </w:lvl>
+    <w:lvl w:ilvl="1" w:tplc="0C090003" w:tentative="1">
+      <w:start w:val="1"/>
+      <w:numFmt w:val="bullet"/>
+      <w:lvlText w:val="o"/>
+      <w:lvlJc w:val="left"/>
+      <w:pPr>
+        <w:ind w:left="1440" w:hanging="360"/>
+      </w:pPr>
+      <w:rPr>
+        <w:rFonts w:ascii="Courier New" w:hAnsi="Courier New" w:cs="Courier New" w:hint="default"/>
+      </w:rPr>
+    </w:lvl>
+    <w:lvl w:ilvl="2" w:tplc="0C090005" w:tentative="1">
+      <w:start w:val="1"/>
+      <w:numFmt w:val="bullet"/>
+      <w:lvlText w:val=""/>
+      <w:lvlJc w:val="left"/>
+      <w:pPr>
+        <w:ind w:left="2160" w:hanging="360"/>
+      </w:pPr>
+      <w:rPr>
+        <w:rFonts w:ascii="Wingdings" w:hAnsi="Wingdings" w:hint="default"/>
+      </w:rPr>
+    </w:lvl>
+    <w:lvl w:ilvl="3" w:tplc="0C090001" w:tentative="1">
+      <w:start w:val="1"/>
+      <w:numFmt w:val="bullet"/>
+      <w:lvlText w:val=""/>
+      <w:lvlJc w:val="left"/>
+      <w:pPr>
+        <w:ind w:left="2880" w:hanging="360"/>
+      </w:pPr>
+      <w:rPr>
+        <w:rFonts w:ascii="Symbol" w:hAnsi="Symbol" w:hint="default"/>
+      </w:rPr>
+    </w:lvl>
+    <w:lvl w:ilvl="4" w:tplc="0C090003" w:tentative="1">
+      <w:start w:val="1"/>
+      <w:numFmt w:val="bullet"/>
+      <w:lvlText w:val="o"/>
+      <w:lvlJc w:val="left"/>
+      <w:pPr>
+        <w:ind w:left="3600" w:hanging="360"/>
+      </w:pPr>
+      <w:rPr>
+        <w:rFonts w:ascii="Courier New" w:hAnsi="Courier New" w:cs="Courier New" w:hint="default"/>
+      </w:rPr>
+    </w:lvl>
+    <w:lvl w:ilvl="5" w:tplc="0C090005" w:tentative="1">
+      <w:start w:val="1"/>
+      <w:numFmt w:val="bullet"/>
+      <w:lvlText w:val=""/>
+      <w:lvlJc w:val="left"/>
+      <w:pPr>
+        <w:ind w:left="4320" w:hanging="360"/>
+      </w:pPr>
+      <w:rPr>
+        <w:rFonts w:ascii="Wingdings" w:hAnsi="Wingdings" w:hint="default"/>
+      </w:rPr>
+    </w:lvl>
+    <w:lvl w:ilvl="6" w:tplc="0C090001" w:tentative="1">
+      <w:start w:val="1"/>
+      <w:numFmt w:val="bullet"/>
+      <w:lvlText w:val=""/>
+      <w:lvlJc w:val="left"/>
+      <w:pPr>
+        <w:ind w:left="5040" w:hanging="360"/>
+      </w:pPr>
+      <w:rPr>
+        <w:rFonts w:ascii="Symbol" w:hAnsi="Symbol" w:hint="default"/>
+      </w:rPr>
+    </w:lvl>
+    <w:lvl w:ilvl="7" w:tplc="0C090003" w:tentative="1">
+      <w:start w:val="1"/>
+      <w:numFmt w:val="bullet"/>
+      <w:lvlText w:val="o"/>
+      <w:lvlJc w:val="left"/>
+      <w:pPr>
+        <w:ind w:left="5760" w:hanging="360"/>
+      </w:pPr>
+      <w:rPr>
+        <w:rFonts w:ascii="Courier New" w:hAnsi="Courier New" w:cs="Courier New" w:hint="default"/>
+      </w:rPr>
+    </w:lvl>
+    <w:lvl w:ilvl="8" w:tplc="0C090005" w:tentative="1">
+      <w:start w:val="1"/>
+      <w:numFmt w:val="bullet"/>
+      <w:lvlText w:val=""/>
+      <w:lvlJc w:val="left"/>
+      <w:pPr>
+        <w:ind w:left="6480" w:hanging="360"/>
+      </w:pPr>
+      <w:rPr>
+        <w:rFonts w:ascii="Wingdings" w:hAnsi="Wingdings" w:hint="default"/>
+      </w:rPr>
+    </w:lvl>
+  </w:abstractNum>
   <w:num w:numId="1">
     <w:abstractNumId w:val="0"/>
+  </w:num>
+  <w:num w:numId="2">
+    <w:abstractNumId w:val="1"/>
   </w:num>
 </w:numbering>
 </file>
@@ -3989,7 +5588,7 @@
 <CoverPageProperties xmlns="http://schemas.microsoft.com/office/2006/coverPageProps">
   <PublishDate/>
   <Abstract/>
-  <CompanyAddress>RANDOM NUMBER</CompanyAddress>
+  <CompanyAddress/>
   <CompanyPhone/>
   <CompanyFax/>
   <CompanyEmail/>

</xml_diff>